<commit_message>
add page for adding friends
</commit_message>
<xml_diff>
--- a/Documents/Пояснювальна записка.docx
+++ b/Documents/Пояснювальна записка.docx
@@ -968,54 +968,27 @@
           <w:szCs w:val="28"/>
           <w:lang w:val="uk-UA"/>
         </w:rPr>
-        <w:t xml:space="preserve">3. Користувач </w:t>
-      </w:r>
-      <w:r>
-        <w:rPr>
-          <w:rFonts w:ascii="Times New Roman" w:hAnsi="Times New Roman" w:cs="Times New Roman"/>
-          <w:sz w:val="28"/>
-          <w:szCs w:val="28"/>
-          <w:lang w:val="uk-UA"/>
-        </w:rPr>
-        <w:t xml:space="preserve">не </w:t>
-      </w:r>
-      <w:r>
-        <w:rPr>
-          <w:rFonts w:ascii="Times New Roman" w:hAnsi="Times New Roman" w:cs="Times New Roman"/>
-          <w:sz w:val="28"/>
-          <w:szCs w:val="28"/>
-          <w:lang w:val="uk-UA"/>
-        </w:rPr>
-        <w:t>підтверджує вихід.</w:t>
-      </w:r>
-    </w:p>
-    <w:p>
-      <w:pPr>
-        <w:jc w:val="both"/>
-        <w:rPr>
-          <w:rFonts w:ascii="Times New Roman" w:hAnsi="Times New Roman" w:cs="Times New Roman"/>
-          <w:sz w:val="28"/>
-          <w:szCs w:val="28"/>
-          <w:lang w:val="uk-UA"/>
-        </w:rPr>
-      </w:pPr>
-      <w:r>
-        <w:rPr>
-          <w:rFonts w:ascii="Times New Roman" w:hAnsi="Times New Roman" w:cs="Times New Roman"/>
-          <w:sz w:val="28"/>
-          <w:szCs w:val="28"/>
-          <w:lang w:val="uk-UA"/>
-        </w:rPr>
-        <w:t xml:space="preserve">4. </w:t>
-      </w:r>
-      <w:r>
-        <w:rPr>
-          <w:rFonts w:ascii="Times New Roman" w:hAnsi="Times New Roman" w:cs="Times New Roman"/>
-          <w:sz w:val="28"/>
-          <w:szCs w:val="28"/>
-          <w:lang w:val="uk-UA"/>
-        </w:rPr>
-        <w:t>Діалогове вікно закривається.</w:t>
+        <w:t>3. Користувач не підтверджує вихід.</w:t>
+      </w:r>
+    </w:p>
+    <w:p>
+      <w:pPr>
+        <w:jc w:val="both"/>
+        <w:rPr>
+          <w:rFonts w:ascii="Times New Roman" w:hAnsi="Times New Roman" w:cs="Times New Roman"/>
+          <w:sz w:val="28"/>
+          <w:szCs w:val="28"/>
+          <w:lang w:val="uk-UA"/>
+        </w:rPr>
+      </w:pPr>
+      <w:r>
+        <w:rPr>
+          <w:rFonts w:ascii="Times New Roman" w:hAnsi="Times New Roman" w:cs="Times New Roman"/>
+          <w:sz w:val="28"/>
+          <w:szCs w:val="28"/>
+          <w:lang w:val="uk-UA"/>
+        </w:rPr>
+        <w:t>4. Діалогове вікно закривається.</w:t>
       </w:r>
     </w:p>
     <w:p>
@@ -2288,112 +2261,67 @@
           <w:szCs w:val="28"/>
           <w:lang w:val="uk-UA"/>
         </w:rPr>
-        <w:t xml:space="preserve"> і заповнює форму, змінюючи дані. </w:t>
-      </w:r>
-      <w:r>
-        <w:rPr>
-          <w:rFonts w:ascii="Times New Roman" w:hAnsi="Times New Roman" w:cs="Times New Roman"/>
-          <w:sz w:val="28"/>
-          <w:szCs w:val="28"/>
-          <w:lang w:val="uk-UA"/>
-        </w:rPr>
-        <w:t>Натискає кнопку “Зберегти”.</w:t>
-      </w:r>
-    </w:p>
-    <w:p>
-      <w:pPr>
-        <w:jc w:val="both"/>
-        <w:rPr>
-          <w:rFonts w:ascii="Times New Roman" w:hAnsi="Times New Roman" w:cs="Times New Roman"/>
-          <w:sz w:val="28"/>
-          <w:szCs w:val="28"/>
-          <w:lang w:val="uk-UA"/>
-        </w:rPr>
-      </w:pPr>
-      <w:r>
-        <w:rPr>
-          <w:rFonts w:ascii="Times New Roman" w:hAnsi="Times New Roman" w:cs="Times New Roman"/>
-          <w:sz w:val="28"/>
-          <w:szCs w:val="28"/>
-          <w:lang w:val="uk-UA"/>
-        </w:rPr>
-        <w:t>8</w:t>
-      </w:r>
-      <w:r>
-        <w:rPr>
-          <w:rFonts w:ascii="Times New Roman" w:hAnsi="Times New Roman" w:cs="Times New Roman"/>
-          <w:sz w:val="28"/>
-          <w:szCs w:val="28"/>
-          <w:lang w:val="uk-UA"/>
-        </w:rPr>
-        <w:t>. Виводиться діалогове вікно і запрошує підтвердження про оновлення даних.</w:t>
-      </w:r>
-    </w:p>
-    <w:p>
-      <w:pPr>
-        <w:jc w:val="both"/>
-        <w:rPr>
-          <w:rFonts w:ascii="Times New Roman" w:hAnsi="Times New Roman" w:cs="Times New Roman"/>
-          <w:sz w:val="28"/>
-          <w:szCs w:val="28"/>
-          <w:lang w:val="uk-UA"/>
-        </w:rPr>
-      </w:pPr>
-      <w:r>
-        <w:rPr>
-          <w:rFonts w:ascii="Times New Roman" w:hAnsi="Times New Roman" w:cs="Times New Roman"/>
-          <w:sz w:val="28"/>
-          <w:szCs w:val="28"/>
-          <w:lang w:val="uk-UA"/>
-        </w:rPr>
-        <w:t>9</w:t>
-      </w:r>
-      <w:r>
-        <w:rPr>
-          <w:rFonts w:ascii="Times New Roman" w:hAnsi="Times New Roman" w:cs="Times New Roman"/>
-          <w:sz w:val="28"/>
-          <w:szCs w:val="28"/>
-          <w:lang w:val="uk-UA"/>
-        </w:rPr>
-        <w:t>. Користувач підтверджує оновлення.</w:t>
-      </w:r>
-    </w:p>
-    <w:p>
-      <w:pPr>
-        <w:jc w:val="both"/>
-        <w:rPr>
-          <w:rFonts w:ascii="Times New Roman" w:hAnsi="Times New Roman" w:cs="Times New Roman"/>
-          <w:sz w:val="28"/>
-          <w:szCs w:val="28"/>
-          <w:lang w:val="uk-UA"/>
-        </w:rPr>
-      </w:pPr>
-      <w:r>
-        <w:rPr>
-          <w:rFonts w:ascii="Times New Roman" w:hAnsi="Times New Roman" w:cs="Times New Roman"/>
-          <w:sz w:val="28"/>
-          <w:szCs w:val="28"/>
-          <w:lang w:val="uk-UA"/>
-        </w:rPr>
-        <w:t>10</w:t>
-      </w:r>
-      <w:r>
-        <w:rPr>
-          <w:rFonts w:ascii="Times New Roman" w:hAnsi="Times New Roman" w:cs="Times New Roman"/>
-          <w:sz w:val="28"/>
-          <w:szCs w:val="28"/>
-          <w:lang w:val="uk-UA"/>
-        </w:rPr>
-        <w:t>. Програма оновлює дані про людину, виводить повідомлення про успішне редагування</w:t>
-      </w:r>
-      <w:r>
-        <w:rPr>
-          <w:rFonts w:ascii="Times New Roman" w:hAnsi="Times New Roman" w:cs="Times New Roman"/>
-          <w:sz w:val="28"/>
-          <w:szCs w:val="28"/>
-          <w:lang w:val="uk-UA"/>
-        </w:rPr>
-        <w:t>.</w:t>
+        <w:t xml:space="preserve"> і заповнює форму, змінюючи дані. Натискає кнопку “Зберегти”.</w:t>
+      </w:r>
+    </w:p>
+    <w:p>
+      <w:pPr>
+        <w:jc w:val="both"/>
+        <w:rPr>
+          <w:rFonts w:ascii="Times New Roman" w:hAnsi="Times New Roman" w:cs="Times New Roman"/>
+          <w:sz w:val="28"/>
+          <w:szCs w:val="28"/>
+          <w:lang w:val="uk-UA"/>
+        </w:rPr>
+      </w:pPr>
+      <w:r>
+        <w:rPr>
+          <w:rFonts w:ascii="Times New Roman" w:hAnsi="Times New Roman" w:cs="Times New Roman"/>
+          <w:sz w:val="28"/>
+          <w:szCs w:val="28"/>
+          <w:lang w:val="uk-UA"/>
+        </w:rPr>
+        <w:t>8. Виводиться діалогове вікно і запрошує підтвердження про оновлення даних.</w:t>
+      </w:r>
+    </w:p>
+    <w:p>
+      <w:pPr>
+        <w:jc w:val="both"/>
+        <w:rPr>
+          <w:rFonts w:ascii="Times New Roman" w:hAnsi="Times New Roman" w:cs="Times New Roman"/>
+          <w:sz w:val="28"/>
+          <w:szCs w:val="28"/>
+          <w:lang w:val="uk-UA"/>
+        </w:rPr>
+      </w:pPr>
+      <w:r>
+        <w:rPr>
+          <w:rFonts w:ascii="Times New Roman" w:hAnsi="Times New Roman" w:cs="Times New Roman"/>
+          <w:sz w:val="28"/>
+          <w:szCs w:val="28"/>
+          <w:lang w:val="uk-UA"/>
+        </w:rPr>
+        <w:t>9. Користувач підтверджує оновлення.</w:t>
+      </w:r>
+    </w:p>
+    <w:p>
+      <w:pPr>
+        <w:jc w:val="both"/>
+        <w:rPr>
+          <w:rFonts w:ascii="Times New Roman" w:hAnsi="Times New Roman" w:cs="Times New Roman"/>
+          <w:sz w:val="28"/>
+          <w:szCs w:val="28"/>
+          <w:lang w:val="uk-UA"/>
+        </w:rPr>
+      </w:pPr>
+      <w:r>
+        <w:rPr>
+          <w:rFonts w:ascii="Times New Roman" w:hAnsi="Times New Roman" w:cs="Times New Roman"/>
+          <w:sz w:val="28"/>
+          <w:szCs w:val="28"/>
+          <w:lang w:val="uk-UA"/>
+        </w:rPr>
+        <w:t>10. Програма оновлює дані про людину, виводить повідомлення про успішне редагування.</w:t>
       </w:r>
     </w:p>
     <w:p>
@@ -2541,9 +2469,229 @@
           <w:szCs w:val="28"/>
           <w:lang w:val="uk-UA"/>
         </w:rPr>
-        <w:t>Додатковий</w:t>
-      </w:r>
-      <w:r>
+        <w:t>Додатковий сценарій</w:t>
+      </w:r>
+    </w:p>
+    <w:p>
+      <w:pPr>
+        <w:jc w:val="both"/>
+        <w:rPr>
+          <w:rFonts w:ascii="Times New Roman" w:hAnsi="Times New Roman" w:cs="Times New Roman"/>
+          <w:sz w:val="28"/>
+          <w:szCs w:val="28"/>
+          <w:lang w:val="uk-UA"/>
+        </w:rPr>
+      </w:pPr>
+      <w:r>
+        <w:rPr>
+          <w:rFonts w:ascii="Times New Roman" w:hAnsi="Times New Roman" w:cs="Times New Roman"/>
+          <w:sz w:val="28"/>
+          <w:szCs w:val="28"/>
+          <w:lang w:val="uk-UA"/>
+        </w:rPr>
+        <w:t>1. Користувач натискає кнопку “Пошук друга”.</w:t>
+      </w:r>
+    </w:p>
+    <w:p>
+      <w:pPr>
+        <w:jc w:val="both"/>
+        <w:rPr>
+          <w:rFonts w:ascii="Times New Roman" w:hAnsi="Times New Roman" w:cs="Times New Roman"/>
+          <w:sz w:val="28"/>
+          <w:szCs w:val="28"/>
+          <w:lang w:val="uk-UA"/>
+        </w:rPr>
+      </w:pPr>
+      <w:r>
+        <w:rPr>
+          <w:rFonts w:ascii="Times New Roman" w:hAnsi="Times New Roman" w:cs="Times New Roman"/>
+          <w:sz w:val="28"/>
+          <w:szCs w:val="28"/>
+          <w:lang w:val="uk-UA"/>
+        </w:rPr>
+        <w:t>2. Відкривається сторінка з формою для пошуку.</w:t>
+      </w:r>
+    </w:p>
+    <w:p>
+      <w:pPr>
+        <w:jc w:val="both"/>
+        <w:rPr>
+          <w:rFonts w:ascii="Times New Roman" w:hAnsi="Times New Roman" w:cs="Times New Roman"/>
+          <w:sz w:val="28"/>
+          <w:szCs w:val="28"/>
+          <w:lang w:val="uk-UA"/>
+        </w:rPr>
+      </w:pPr>
+      <w:r>
+        <w:rPr>
+          <w:rFonts w:ascii="Times New Roman" w:hAnsi="Times New Roman" w:cs="Times New Roman"/>
+          <w:sz w:val="28"/>
+          <w:szCs w:val="28"/>
+          <w:lang w:val="uk-UA"/>
+        </w:rPr>
+        <w:t>3. Користувач заповнює форму, натискає кнопку “Знайти”.</w:t>
+      </w:r>
+    </w:p>
+    <w:p>
+      <w:pPr>
+        <w:jc w:val="both"/>
+        <w:rPr>
+          <w:rFonts w:ascii="Times New Roman" w:hAnsi="Times New Roman" w:cs="Times New Roman"/>
+          <w:sz w:val="28"/>
+          <w:szCs w:val="28"/>
+          <w:lang w:val="uk-UA"/>
+        </w:rPr>
+      </w:pPr>
+      <w:r>
+        <w:rPr>
+          <w:rFonts w:ascii="Times New Roman" w:hAnsi="Times New Roman" w:cs="Times New Roman"/>
+          <w:sz w:val="28"/>
+          <w:szCs w:val="28"/>
+          <w:lang w:val="uk-UA"/>
+        </w:rPr>
+        <w:t xml:space="preserve">4. Програма виконує пошук і повертає результат пошуку у вигляді списку осіб за даними, які були введені користувачем. У випадку, коли людину за умовами пошуку не знайдено, повертає повідомлення про відсутність людини у списку. Якщо користувач ще не додав осіб і список виявився порожнім, то програма повертає повідомлення про відсутність осіб у списку і неможливість здійснювати пошук. </w:t>
+      </w:r>
+    </w:p>
+    <w:p>
+      <w:pPr>
+        <w:jc w:val="both"/>
+        <w:rPr>
+          <w:rFonts w:ascii="Times New Roman" w:hAnsi="Times New Roman" w:cs="Times New Roman"/>
+          <w:sz w:val="28"/>
+          <w:szCs w:val="28"/>
+          <w:lang w:val="uk-UA"/>
+        </w:rPr>
+      </w:pPr>
+      <w:r>
+        <w:rPr>
+          <w:rFonts w:ascii="Times New Roman" w:hAnsi="Times New Roman" w:cs="Times New Roman"/>
+          <w:sz w:val="28"/>
+          <w:szCs w:val="28"/>
+          <w:lang w:val="uk-UA"/>
+        </w:rPr>
+        <w:t>5. Користувач обирає людину, дані про яку хоче відредагувати.</w:t>
+      </w:r>
+    </w:p>
+    <w:p>
+      <w:pPr>
+        <w:jc w:val="both"/>
+        <w:rPr>
+          <w:rFonts w:ascii="Times New Roman" w:hAnsi="Times New Roman" w:cs="Times New Roman"/>
+          <w:sz w:val="28"/>
+          <w:szCs w:val="28"/>
+          <w:lang w:val="uk-UA"/>
+        </w:rPr>
+      </w:pPr>
+      <w:r>
+        <w:rPr>
+          <w:rFonts w:ascii="Times New Roman" w:hAnsi="Times New Roman" w:cs="Times New Roman"/>
+          <w:sz w:val="28"/>
+          <w:szCs w:val="28"/>
+          <w:lang w:val="uk-UA"/>
+        </w:rPr>
+        <w:lastRenderedPageBreak/>
+        <w:t>6. Відкривається наступна сторінка з інформацією про людину.</w:t>
+      </w:r>
+    </w:p>
+    <w:p>
+      <w:pPr>
+        <w:jc w:val="both"/>
+        <w:rPr>
+          <w:rFonts w:ascii="Times New Roman" w:hAnsi="Times New Roman" w:cs="Times New Roman"/>
+          <w:sz w:val="28"/>
+          <w:szCs w:val="28"/>
+          <w:lang w:val="uk-UA"/>
+        </w:rPr>
+      </w:pPr>
+      <w:r>
+        <w:rPr>
+          <w:rFonts w:ascii="Times New Roman" w:hAnsi="Times New Roman" w:cs="Times New Roman"/>
+          <w:sz w:val="28"/>
+          <w:szCs w:val="28"/>
+          <w:lang w:val="uk-UA"/>
+        </w:rPr>
+        <w:t xml:space="preserve">7. Користувач натискає кнопку </w:t>
+      </w:r>
+      <w:r>
+        <w:rPr>
+          <w:rFonts w:ascii="Times New Roman" w:hAnsi="Times New Roman" w:cs="Times New Roman"/>
+          <w:sz w:val="28"/>
+          <w:szCs w:val="28"/>
+          <w:lang w:val="uk-UA"/>
+        </w:rPr>
+        <w:t>“</w:t>
+      </w:r>
+      <w:r>
+        <w:rPr>
+          <w:rFonts w:ascii="Times New Roman" w:hAnsi="Times New Roman" w:cs="Times New Roman"/>
+          <w:sz w:val="28"/>
+          <w:szCs w:val="28"/>
+          <w:lang w:val="uk-UA"/>
+        </w:rPr>
+        <w:t>Редагувати</w:t>
+      </w:r>
+      <w:r>
+        <w:rPr>
+          <w:rFonts w:ascii="Times New Roman" w:hAnsi="Times New Roman" w:cs="Times New Roman"/>
+          <w:sz w:val="28"/>
+          <w:szCs w:val="28"/>
+          <w:lang w:val="uk-UA"/>
+        </w:rPr>
+        <w:t>”</w:t>
+      </w:r>
+      <w:r>
+        <w:rPr>
+          <w:rFonts w:ascii="Times New Roman" w:hAnsi="Times New Roman" w:cs="Times New Roman"/>
+          <w:sz w:val="28"/>
+          <w:szCs w:val="28"/>
+          <w:lang w:val="uk-UA"/>
+        </w:rPr>
+        <w:t xml:space="preserve"> і заповнює форму, змінюючи дані. Натискає кнопку “Зберегти”.</w:t>
+      </w:r>
+    </w:p>
+    <w:p>
+      <w:pPr>
+        <w:jc w:val="both"/>
+        <w:rPr>
+          <w:rFonts w:ascii="Times New Roman" w:hAnsi="Times New Roman" w:cs="Times New Roman"/>
+          <w:sz w:val="28"/>
+          <w:szCs w:val="28"/>
+          <w:lang w:val="uk-UA"/>
+        </w:rPr>
+      </w:pPr>
+      <w:r>
+        <w:rPr>
+          <w:rFonts w:ascii="Times New Roman" w:hAnsi="Times New Roman" w:cs="Times New Roman"/>
+          <w:sz w:val="28"/>
+          <w:szCs w:val="28"/>
+          <w:lang w:val="uk-UA"/>
+        </w:rPr>
+        <w:t>8. Програма перевіряє введену користувачем інформацію і знаходить помилки.</w:t>
+      </w:r>
+    </w:p>
+    <w:p>
+      <w:pPr>
+        <w:jc w:val="both"/>
+        <w:rPr>
+          <w:rFonts w:ascii="Times New Roman" w:hAnsi="Times New Roman" w:cs="Times New Roman"/>
+          <w:sz w:val="28"/>
+          <w:szCs w:val="28"/>
+          <w:lang w:val="uk-UA"/>
+        </w:rPr>
+      </w:pPr>
+      <w:r>
+        <w:rPr>
+          <w:rFonts w:ascii="Times New Roman" w:hAnsi="Times New Roman" w:cs="Times New Roman"/>
+          <w:sz w:val="28"/>
+          <w:szCs w:val="28"/>
+          <w:lang w:val="uk-UA"/>
+        </w:rPr>
+        <w:t>9. Програма виводить користувачу повідомлення про помилки.</w:t>
+      </w:r>
+    </w:p>
+    <w:p>
+      <w:pPr>
+        <w:jc w:val="both"/>
         <w:rPr>
           <w:rFonts w:ascii="Times New Roman" w:hAnsi="Times New Roman" w:cs="Times New Roman"/>
           <w:i/>
@@ -2552,247 +2700,8 @@
           <w:szCs w:val="28"/>
           <w:lang w:val="uk-UA"/>
         </w:rPr>
-        <w:t xml:space="preserve"> сценарій</w:t>
-      </w:r>
-    </w:p>
-    <w:p>
-      <w:pPr>
-        <w:jc w:val="both"/>
-        <w:rPr>
-          <w:rFonts w:ascii="Times New Roman" w:hAnsi="Times New Roman" w:cs="Times New Roman"/>
-          <w:sz w:val="28"/>
-          <w:szCs w:val="28"/>
-          <w:lang w:val="uk-UA"/>
-        </w:rPr>
-      </w:pPr>
-      <w:r>
-        <w:rPr>
-          <w:rFonts w:ascii="Times New Roman" w:hAnsi="Times New Roman" w:cs="Times New Roman"/>
-          <w:sz w:val="28"/>
-          <w:szCs w:val="28"/>
-          <w:lang w:val="uk-UA"/>
-        </w:rPr>
-        <w:t>1. Користувач натискає кнопку “Пошук друга”.</w:t>
-      </w:r>
-    </w:p>
-    <w:p>
-      <w:pPr>
-        <w:jc w:val="both"/>
-        <w:rPr>
-          <w:rFonts w:ascii="Times New Roman" w:hAnsi="Times New Roman" w:cs="Times New Roman"/>
-          <w:sz w:val="28"/>
-          <w:szCs w:val="28"/>
-          <w:lang w:val="uk-UA"/>
-        </w:rPr>
-      </w:pPr>
-      <w:r>
-        <w:rPr>
-          <w:rFonts w:ascii="Times New Roman" w:hAnsi="Times New Roman" w:cs="Times New Roman"/>
-          <w:sz w:val="28"/>
-          <w:szCs w:val="28"/>
-          <w:lang w:val="uk-UA"/>
-        </w:rPr>
-        <w:t>2. Відкривається сторінка з формою для пошуку.</w:t>
-      </w:r>
-    </w:p>
-    <w:p>
-      <w:pPr>
-        <w:jc w:val="both"/>
-        <w:rPr>
-          <w:rFonts w:ascii="Times New Roman" w:hAnsi="Times New Roman" w:cs="Times New Roman"/>
-          <w:sz w:val="28"/>
-          <w:szCs w:val="28"/>
-          <w:lang w:val="uk-UA"/>
-        </w:rPr>
-      </w:pPr>
-      <w:r>
-        <w:rPr>
-          <w:rFonts w:ascii="Times New Roman" w:hAnsi="Times New Roman" w:cs="Times New Roman"/>
-          <w:sz w:val="28"/>
-          <w:szCs w:val="28"/>
-          <w:lang w:val="uk-UA"/>
-        </w:rPr>
-        <w:t>3. Користувач заповнює форму, натискає кнопку “Знайти”.</w:t>
-      </w:r>
-    </w:p>
-    <w:p>
-      <w:pPr>
-        <w:jc w:val="both"/>
-        <w:rPr>
-          <w:rFonts w:ascii="Times New Roman" w:hAnsi="Times New Roman" w:cs="Times New Roman"/>
-          <w:sz w:val="28"/>
-          <w:szCs w:val="28"/>
-          <w:lang w:val="uk-UA"/>
-        </w:rPr>
-      </w:pPr>
-      <w:r>
-        <w:rPr>
-          <w:rFonts w:ascii="Times New Roman" w:hAnsi="Times New Roman" w:cs="Times New Roman"/>
-          <w:sz w:val="28"/>
-          <w:szCs w:val="28"/>
-          <w:lang w:val="uk-UA"/>
-        </w:rPr>
-        <w:t xml:space="preserve">4. Програма виконує пошук і повертає результат пошуку у вигляді списку осіб за даними, які були введені користувачем. У випадку, коли людину за умовами пошуку не знайдено, повертає повідомлення про відсутність людини у списку. Якщо користувач ще не додав осіб і список виявився порожнім, то програма повертає повідомлення про відсутність осіб у списку і неможливість здійснювати пошук. </w:t>
-      </w:r>
-    </w:p>
-    <w:p>
-      <w:pPr>
-        <w:jc w:val="both"/>
-        <w:rPr>
-          <w:rFonts w:ascii="Times New Roman" w:hAnsi="Times New Roman" w:cs="Times New Roman"/>
-          <w:sz w:val="28"/>
-          <w:szCs w:val="28"/>
-          <w:lang w:val="uk-UA"/>
-        </w:rPr>
-      </w:pPr>
-      <w:r>
-        <w:rPr>
-          <w:rFonts w:ascii="Times New Roman" w:hAnsi="Times New Roman" w:cs="Times New Roman"/>
-          <w:sz w:val="28"/>
-          <w:szCs w:val="28"/>
-          <w:lang w:val="uk-UA"/>
-        </w:rPr>
-        <w:t>5. Користувач обирає людину, дані про яку хоче відредагувати.</w:t>
-      </w:r>
-    </w:p>
-    <w:p>
-      <w:pPr>
-        <w:jc w:val="both"/>
-        <w:rPr>
-          <w:rFonts w:ascii="Times New Roman" w:hAnsi="Times New Roman" w:cs="Times New Roman"/>
-          <w:sz w:val="28"/>
-          <w:szCs w:val="28"/>
-          <w:lang w:val="uk-UA"/>
-        </w:rPr>
-      </w:pPr>
-      <w:r>
-        <w:rPr>
-          <w:rFonts w:ascii="Times New Roman" w:hAnsi="Times New Roman" w:cs="Times New Roman"/>
-          <w:sz w:val="28"/>
-          <w:szCs w:val="28"/>
-          <w:lang w:val="uk-UA"/>
-        </w:rPr>
-        <w:lastRenderedPageBreak/>
-        <w:t>6. Відкривається наступна сторінка з інформацією про людину.</w:t>
-      </w:r>
-    </w:p>
-    <w:p>
-      <w:pPr>
-        <w:jc w:val="both"/>
-        <w:rPr>
-          <w:rFonts w:ascii="Times New Roman" w:hAnsi="Times New Roman" w:cs="Times New Roman"/>
-          <w:sz w:val="28"/>
-          <w:szCs w:val="28"/>
-          <w:lang w:val="uk-UA"/>
-        </w:rPr>
-      </w:pPr>
-      <w:r>
-        <w:rPr>
-          <w:rFonts w:ascii="Times New Roman" w:hAnsi="Times New Roman" w:cs="Times New Roman"/>
-          <w:sz w:val="28"/>
-          <w:szCs w:val="28"/>
-          <w:lang w:val="uk-UA"/>
-        </w:rPr>
-        <w:t xml:space="preserve">7. Користувач натискає кнопку </w:t>
-      </w:r>
-      <w:r>
-        <w:rPr>
-          <w:rFonts w:ascii="Times New Roman" w:hAnsi="Times New Roman" w:cs="Times New Roman"/>
-          <w:sz w:val="28"/>
-          <w:szCs w:val="28"/>
-          <w:lang w:val="uk-UA"/>
-        </w:rPr>
-        <w:t>“</w:t>
-      </w:r>
-      <w:r>
-        <w:rPr>
-          <w:rFonts w:ascii="Times New Roman" w:hAnsi="Times New Roman" w:cs="Times New Roman"/>
-          <w:sz w:val="28"/>
-          <w:szCs w:val="28"/>
-          <w:lang w:val="uk-UA"/>
-        </w:rPr>
-        <w:t>Редагувати</w:t>
-      </w:r>
-      <w:r>
-        <w:rPr>
-          <w:rFonts w:ascii="Times New Roman" w:hAnsi="Times New Roman" w:cs="Times New Roman"/>
-          <w:sz w:val="28"/>
-          <w:szCs w:val="28"/>
-          <w:lang w:val="uk-UA"/>
-        </w:rPr>
-        <w:t>”</w:t>
-      </w:r>
-      <w:r>
-        <w:rPr>
-          <w:rFonts w:ascii="Times New Roman" w:hAnsi="Times New Roman" w:cs="Times New Roman"/>
-          <w:sz w:val="28"/>
-          <w:szCs w:val="28"/>
-          <w:lang w:val="uk-UA"/>
-        </w:rPr>
-        <w:t xml:space="preserve"> і заповнює форму, змінюючи дані. Натискає кнопку “Зберегти”.</w:t>
-      </w:r>
-    </w:p>
-    <w:p>
-      <w:pPr>
-        <w:jc w:val="both"/>
-        <w:rPr>
-          <w:rFonts w:ascii="Times New Roman" w:hAnsi="Times New Roman" w:cs="Times New Roman"/>
-          <w:sz w:val="28"/>
-          <w:szCs w:val="28"/>
-          <w:lang w:val="uk-UA"/>
-        </w:rPr>
-      </w:pPr>
-      <w:r>
-        <w:rPr>
-          <w:rFonts w:ascii="Times New Roman" w:hAnsi="Times New Roman" w:cs="Times New Roman"/>
-          <w:sz w:val="28"/>
-          <w:szCs w:val="28"/>
-          <w:lang w:val="uk-UA"/>
-        </w:rPr>
-        <w:t>8</w:t>
-      </w:r>
-      <w:r>
-        <w:rPr>
-          <w:rFonts w:ascii="Times New Roman" w:hAnsi="Times New Roman" w:cs="Times New Roman"/>
-          <w:sz w:val="28"/>
-          <w:szCs w:val="28"/>
-          <w:lang w:val="uk-UA"/>
-        </w:rPr>
-        <w:t>. Програма перевіряє введену користувачем інформацію і знаходить помилки.</w:t>
-      </w:r>
-    </w:p>
-    <w:p>
-      <w:pPr>
-        <w:jc w:val="both"/>
-        <w:rPr>
-          <w:rFonts w:ascii="Times New Roman" w:hAnsi="Times New Roman" w:cs="Times New Roman"/>
-          <w:sz w:val="28"/>
-          <w:szCs w:val="28"/>
-          <w:lang w:val="uk-UA"/>
-        </w:rPr>
-      </w:pPr>
-      <w:r>
-        <w:rPr>
-          <w:rFonts w:ascii="Times New Roman" w:hAnsi="Times New Roman" w:cs="Times New Roman"/>
-          <w:sz w:val="28"/>
-          <w:szCs w:val="28"/>
-          <w:lang w:val="uk-UA"/>
-        </w:rPr>
-        <w:t>9</w:t>
-      </w:r>
-      <w:r>
-        <w:rPr>
-          <w:rFonts w:ascii="Times New Roman" w:hAnsi="Times New Roman" w:cs="Times New Roman"/>
-          <w:sz w:val="28"/>
-          <w:szCs w:val="28"/>
-          <w:lang w:val="uk-UA"/>
-        </w:rPr>
-        <w:t>. Програма виводить користувачу повідомлення про помилки.</w:t>
-      </w:r>
-    </w:p>
-    <w:p>
-      <w:pPr>
-        <w:jc w:val="both"/>
+      </w:pPr>
+      <w:r>
         <w:rPr>
           <w:rFonts w:ascii="Times New Roman" w:hAnsi="Times New Roman" w:cs="Times New Roman"/>
           <w:i/>
@@ -2801,8 +2710,269 @@
           <w:szCs w:val="28"/>
           <w:lang w:val="uk-UA"/>
         </w:rPr>
-      </w:pPr>
-      <w:r>
+        <w:t>Додатковий сценарій</w:t>
+      </w:r>
+    </w:p>
+    <w:p>
+      <w:pPr>
+        <w:jc w:val="both"/>
+        <w:rPr>
+          <w:rFonts w:ascii="Times New Roman" w:hAnsi="Times New Roman" w:cs="Times New Roman"/>
+          <w:sz w:val="28"/>
+          <w:szCs w:val="28"/>
+          <w:lang w:val="uk-UA"/>
+        </w:rPr>
+      </w:pPr>
+      <w:r>
+        <w:rPr>
+          <w:rFonts w:ascii="Times New Roman" w:hAnsi="Times New Roman" w:cs="Times New Roman"/>
+          <w:sz w:val="28"/>
+          <w:szCs w:val="28"/>
+          <w:lang w:val="uk-UA"/>
+        </w:rPr>
+        <w:t>1. Користувач натискає кнопку “Пошук друга”.</w:t>
+      </w:r>
+    </w:p>
+    <w:p>
+      <w:pPr>
+        <w:jc w:val="both"/>
+        <w:rPr>
+          <w:rFonts w:ascii="Times New Roman" w:hAnsi="Times New Roman" w:cs="Times New Roman"/>
+          <w:sz w:val="28"/>
+          <w:szCs w:val="28"/>
+          <w:lang w:val="uk-UA"/>
+        </w:rPr>
+      </w:pPr>
+      <w:r>
+        <w:rPr>
+          <w:rFonts w:ascii="Times New Roman" w:hAnsi="Times New Roman" w:cs="Times New Roman"/>
+          <w:sz w:val="28"/>
+          <w:szCs w:val="28"/>
+          <w:lang w:val="uk-UA"/>
+        </w:rPr>
+        <w:t>2. Відкривається сторінка з формою для пошуку.</w:t>
+      </w:r>
+    </w:p>
+    <w:p>
+      <w:pPr>
+        <w:jc w:val="both"/>
+        <w:rPr>
+          <w:rFonts w:ascii="Times New Roman" w:hAnsi="Times New Roman" w:cs="Times New Roman"/>
+          <w:sz w:val="28"/>
+          <w:szCs w:val="28"/>
+          <w:lang w:val="uk-UA"/>
+        </w:rPr>
+      </w:pPr>
+      <w:r>
+        <w:rPr>
+          <w:rFonts w:ascii="Times New Roman" w:hAnsi="Times New Roman" w:cs="Times New Roman"/>
+          <w:sz w:val="28"/>
+          <w:szCs w:val="28"/>
+          <w:lang w:val="uk-UA"/>
+        </w:rPr>
+        <w:t>3. Користувач заповнює форму, натискає кнопку “Знайти”.</w:t>
+      </w:r>
+    </w:p>
+    <w:p>
+      <w:pPr>
+        <w:jc w:val="both"/>
+        <w:rPr>
+          <w:rFonts w:ascii="Times New Roman" w:hAnsi="Times New Roman" w:cs="Times New Roman"/>
+          <w:sz w:val="28"/>
+          <w:szCs w:val="28"/>
+          <w:lang w:val="uk-UA"/>
+        </w:rPr>
+      </w:pPr>
+      <w:r>
+        <w:rPr>
+          <w:rFonts w:ascii="Times New Roman" w:hAnsi="Times New Roman" w:cs="Times New Roman"/>
+          <w:sz w:val="28"/>
+          <w:szCs w:val="28"/>
+          <w:lang w:val="uk-UA"/>
+        </w:rPr>
+        <w:t xml:space="preserve">4. Програма виконує пошук і повертає результат пошуку у вигляді списку осіб за даними, які були введені користувачем. У випадку, коли людину за умовами пошуку не знайдено, повертає повідомлення про відсутність людини у списку. Якщо користувач ще не додав осіб і список виявився порожнім, то програма повертає повідомлення про відсутність осіб у списку і неможливість здійснювати пошук. </w:t>
+      </w:r>
+    </w:p>
+    <w:p>
+      <w:pPr>
+        <w:jc w:val="both"/>
+        <w:rPr>
+          <w:rFonts w:ascii="Times New Roman" w:hAnsi="Times New Roman" w:cs="Times New Roman"/>
+          <w:sz w:val="28"/>
+          <w:szCs w:val="28"/>
+          <w:lang w:val="uk-UA"/>
+        </w:rPr>
+      </w:pPr>
+      <w:r>
+        <w:rPr>
+          <w:rFonts w:ascii="Times New Roman" w:hAnsi="Times New Roman" w:cs="Times New Roman"/>
+          <w:sz w:val="28"/>
+          <w:szCs w:val="28"/>
+          <w:lang w:val="uk-UA"/>
+        </w:rPr>
+        <w:t>5. Користувач обирає людину, дані про яку хоче відредагувати.</w:t>
+      </w:r>
+    </w:p>
+    <w:p>
+      <w:pPr>
+        <w:jc w:val="both"/>
+        <w:rPr>
+          <w:rFonts w:ascii="Times New Roman" w:hAnsi="Times New Roman" w:cs="Times New Roman"/>
+          <w:sz w:val="28"/>
+          <w:szCs w:val="28"/>
+          <w:lang w:val="uk-UA"/>
+        </w:rPr>
+      </w:pPr>
+      <w:r>
+        <w:rPr>
+          <w:rFonts w:ascii="Times New Roman" w:hAnsi="Times New Roman" w:cs="Times New Roman"/>
+          <w:sz w:val="28"/>
+          <w:szCs w:val="28"/>
+          <w:lang w:val="uk-UA"/>
+        </w:rPr>
+        <w:t>6. Відкривається наступна сторінка з інформацією про людину.</w:t>
+      </w:r>
+    </w:p>
+    <w:p>
+      <w:pPr>
+        <w:jc w:val="both"/>
+        <w:rPr>
+          <w:rFonts w:ascii="Times New Roman" w:hAnsi="Times New Roman" w:cs="Times New Roman"/>
+          <w:sz w:val="28"/>
+          <w:szCs w:val="28"/>
+          <w:lang w:val="uk-UA"/>
+        </w:rPr>
+      </w:pPr>
+      <w:r>
+        <w:rPr>
+          <w:rFonts w:ascii="Times New Roman" w:hAnsi="Times New Roman" w:cs="Times New Roman"/>
+          <w:sz w:val="28"/>
+          <w:szCs w:val="28"/>
+          <w:lang w:val="uk-UA"/>
+        </w:rPr>
+        <w:t>7. Користувач натискає кнопку відредагувати і заповнює форму, змінюючи дані. Натискає кнопку “Зберегти”.</w:t>
+      </w:r>
+    </w:p>
+    <w:p>
+      <w:pPr>
+        <w:jc w:val="both"/>
+        <w:rPr>
+          <w:rFonts w:ascii="Times New Roman" w:hAnsi="Times New Roman" w:cs="Times New Roman"/>
+          <w:sz w:val="28"/>
+          <w:szCs w:val="28"/>
+          <w:lang w:val="uk-UA"/>
+        </w:rPr>
+      </w:pPr>
+      <w:r>
+        <w:rPr>
+          <w:rFonts w:ascii="Times New Roman" w:hAnsi="Times New Roman" w:cs="Times New Roman"/>
+          <w:sz w:val="28"/>
+          <w:szCs w:val="28"/>
+          <w:lang w:val="uk-UA"/>
+        </w:rPr>
+        <w:t>8. Виводиться діалогове вікно і запрошує підтвердження про оновлення даних.</w:t>
+      </w:r>
+    </w:p>
+    <w:p>
+      <w:pPr>
+        <w:jc w:val="both"/>
+        <w:rPr>
+          <w:rFonts w:ascii="Times New Roman" w:hAnsi="Times New Roman" w:cs="Times New Roman"/>
+          <w:sz w:val="28"/>
+          <w:szCs w:val="28"/>
+          <w:lang w:val="uk-UA"/>
+        </w:rPr>
+      </w:pPr>
+      <w:r>
+        <w:rPr>
+          <w:rFonts w:ascii="Times New Roman" w:hAnsi="Times New Roman" w:cs="Times New Roman"/>
+          <w:sz w:val="28"/>
+          <w:szCs w:val="28"/>
+          <w:lang w:val="uk-UA"/>
+        </w:rPr>
+        <w:t>9. Користувач не підтверджує оновлення.</w:t>
+      </w:r>
+    </w:p>
+    <w:p>
+      <w:pPr>
+        <w:jc w:val="both"/>
+        <w:rPr>
+          <w:rFonts w:ascii="Times New Roman" w:hAnsi="Times New Roman" w:cs="Times New Roman"/>
+          <w:sz w:val="28"/>
+          <w:szCs w:val="28"/>
+          <w:lang w:val="uk-UA"/>
+        </w:rPr>
+      </w:pPr>
+      <w:r>
+        <w:rPr>
+          <w:rFonts w:ascii="Times New Roman" w:hAnsi="Times New Roman" w:cs="Times New Roman"/>
+          <w:sz w:val="28"/>
+          <w:szCs w:val="28"/>
+          <w:lang w:val="uk-UA"/>
+        </w:rPr>
+        <w:t>10. Діалогове вікно закривається і програма скасовує оновлення даних.</w:t>
+      </w:r>
+    </w:p>
+    <w:p>
+      <w:pPr>
+        <w:jc w:val="both"/>
+        <w:rPr>
+          <w:rFonts w:ascii="Times New Roman" w:hAnsi="Times New Roman" w:cs="Times New Roman"/>
+          <w:sz w:val="28"/>
+          <w:szCs w:val="28"/>
+          <w:lang w:val="uk-UA"/>
+        </w:rPr>
+      </w:pPr>
+    </w:p>
+    <w:p>
+      <w:pPr>
+        <w:jc w:val="both"/>
+        <w:rPr>
+          <w:rFonts w:ascii="Times New Roman" w:hAnsi="Times New Roman" w:cs="Times New Roman"/>
+          <w:b/>
+          <w:bCs/>
+          <w:sz w:val="28"/>
+          <w:szCs w:val="28"/>
+          <w:lang w:val="uk-UA"/>
+        </w:rPr>
+      </w:pPr>
+      <w:r>
+        <w:rPr>
+          <w:rFonts w:ascii="Times New Roman" w:hAnsi="Times New Roman" w:cs="Times New Roman"/>
+          <w:b/>
+          <w:bCs/>
+          <w:sz w:val="28"/>
+          <w:szCs w:val="28"/>
+          <w:lang w:val="uk-UA"/>
+        </w:rPr>
+        <w:t xml:space="preserve">Сценарій </w:t>
+      </w:r>
+      <w:r>
+        <w:rPr>
+          <w:rFonts w:ascii="Times New Roman" w:hAnsi="Times New Roman" w:cs="Times New Roman"/>
+          <w:b/>
+          <w:bCs/>
+          <w:sz w:val="28"/>
+          <w:szCs w:val="28"/>
+          <w:lang w:val="uk-UA"/>
+        </w:rPr>
+        <w:t>6</w:t>
+      </w:r>
+      <w:r>
+        <w:rPr>
+          <w:rFonts w:ascii="Times New Roman" w:hAnsi="Times New Roman" w:cs="Times New Roman"/>
+          <w:b/>
+          <w:bCs/>
+          <w:sz w:val="28"/>
+          <w:szCs w:val="28"/>
+          <w:lang w:val="uk-UA"/>
+        </w:rPr>
+        <w:t>. Видалення друга</w:t>
+      </w:r>
+    </w:p>
+    <w:p>
+      <w:pPr>
+        <w:jc w:val="both"/>
         <w:rPr>
           <w:rFonts w:ascii="Times New Roman" w:hAnsi="Times New Roman" w:cs="Times New Roman"/>
           <w:i/>
@@ -2811,6 +2981,367 @@
           <w:szCs w:val="28"/>
           <w:lang w:val="uk-UA"/>
         </w:rPr>
+      </w:pPr>
+      <w:r>
+        <w:rPr>
+          <w:rFonts w:ascii="Times New Roman" w:hAnsi="Times New Roman" w:cs="Times New Roman"/>
+          <w:i/>
+          <w:iCs/>
+          <w:sz w:val="28"/>
+          <w:szCs w:val="28"/>
+          <w:lang w:val="uk-UA"/>
+        </w:rPr>
+        <w:t>Основний сценарій</w:t>
+      </w:r>
+    </w:p>
+    <w:p>
+      <w:pPr>
+        <w:jc w:val="both"/>
+        <w:rPr>
+          <w:rFonts w:ascii="Times New Roman" w:hAnsi="Times New Roman" w:cs="Times New Roman"/>
+          <w:sz w:val="28"/>
+          <w:szCs w:val="28"/>
+          <w:lang w:val="uk-UA"/>
+        </w:rPr>
+      </w:pPr>
+      <w:r>
+        <w:rPr>
+          <w:rFonts w:ascii="Times New Roman" w:hAnsi="Times New Roman" w:cs="Times New Roman"/>
+          <w:sz w:val="28"/>
+          <w:szCs w:val="28"/>
+          <w:lang w:val="uk-UA"/>
+        </w:rPr>
+        <w:t>1. Користувач натискає кнопку “Пошук друга”.</w:t>
+      </w:r>
+    </w:p>
+    <w:p>
+      <w:pPr>
+        <w:jc w:val="both"/>
+        <w:rPr>
+          <w:rFonts w:ascii="Times New Roman" w:hAnsi="Times New Roman" w:cs="Times New Roman"/>
+          <w:sz w:val="28"/>
+          <w:szCs w:val="28"/>
+          <w:lang w:val="uk-UA"/>
+        </w:rPr>
+      </w:pPr>
+      <w:r>
+        <w:rPr>
+          <w:rFonts w:ascii="Times New Roman" w:hAnsi="Times New Roman" w:cs="Times New Roman"/>
+          <w:sz w:val="28"/>
+          <w:szCs w:val="28"/>
+          <w:lang w:val="uk-UA"/>
+        </w:rPr>
+        <w:t>2. Відкривається сторінка з формою для пошуку.</w:t>
+      </w:r>
+    </w:p>
+    <w:p>
+      <w:pPr>
+        <w:jc w:val="both"/>
+        <w:rPr>
+          <w:rFonts w:ascii="Times New Roman" w:hAnsi="Times New Roman" w:cs="Times New Roman"/>
+          <w:sz w:val="28"/>
+          <w:szCs w:val="28"/>
+          <w:lang w:val="uk-UA"/>
+        </w:rPr>
+      </w:pPr>
+      <w:r>
+        <w:rPr>
+          <w:rFonts w:ascii="Times New Roman" w:hAnsi="Times New Roman" w:cs="Times New Roman"/>
+          <w:sz w:val="28"/>
+          <w:szCs w:val="28"/>
+          <w:lang w:val="uk-UA"/>
+        </w:rPr>
+        <w:t>3. Користувач заповнює форму, натискає кнопку “Знайти”.</w:t>
+      </w:r>
+    </w:p>
+    <w:p>
+      <w:pPr>
+        <w:jc w:val="both"/>
+        <w:rPr>
+          <w:rFonts w:ascii="Times New Roman" w:hAnsi="Times New Roman" w:cs="Times New Roman"/>
+          <w:sz w:val="28"/>
+          <w:szCs w:val="28"/>
+          <w:lang w:val="uk-UA"/>
+        </w:rPr>
+      </w:pPr>
+      <w:r>
+        <w:rPr>
+          <w:rFonts w:ascii="Times New Roman" w:hAnsi="Times New Roman" w:cs="Times New Roman"/>
+          <w:sz w:val="28"/>
+          <w:szCs w:val="28"/>
+          <w:lang w:val="uk-UA"/>
+        </w:rPr>
+        <w:t xml:space="preserve">4. Програма виконує пошук і повертає результат пошуку у вигляді списку осіб за даними, які були введені користувачем. У випадку, коли людину за умовами пошуку не знайдено, повертає повідомлення про відсутність людини у списку. Якщо користувач ще не додав осіб і список виявився порожнім, то програма </w:t>
+      </w:r>
+      <w:r>
+        <w:rPr>
+          <w:rFonts w:ascii="Times New Roman" w:hAnsi="Times New Roman" w:cs="Times New Roman"/>
+          <w:sz w:val="28"/>
+          <w:szCs w:val="28"/>
+          <w:lang w:val="uk-UA"/>
+        </w:rPr>
+        <w:lastRenderedPageBreak/>
+        <w:t xml:space="preserve">повертає повідомлення про відсутність осіб у списку і неможливість здійснювати пошук. </w:t>
+      </w:r>
+    </w:p>
+    <w:p>
+      <w:pPr>
+        <w:jc w:val="both"/>
+        <w:rPr>
+          <w:rFonts w:ascii="Times New Roman" w:hAnsi="Times New Roman" w:cs="Times New Roman"/>
+          <w:sz w:val="28"/>
+          <w:szCs w:val="28"/>
+          <w:lang w:val="uk-UA"/>
+        </w:rPr>
+      </w:pPr>
+      <w:r>
+        <w:rPr>
+          <w:rFonts w:ascii="Times New Roman" w:hAnsi="Times New Roman" w:cs="Times New Roman"/>
+          <w:sz w:val="28"/>
+          <w:szCs w:val="28"/>
+          <w:lang w:val="uk-UA"/>
+        </w:rPr>
+        <w:t>5. Користувач обирає людину, яку хоче видалити зі списку.</w:t>
+      </w:r>
+    </w:p>
+    <w:p>
+      <w:pPr>
+        <w:jc w:val="both"/>
+        <w:rPr>
+          <w:rFonts w:ascii="Times New Roman" w:hAnsi="Times New Roman" w:cs="Times New Roman"/>
+          <w:sz w:val="28"/>
+          <w:szCs w:val="28"/>
+          <w:lang w:val="uk-UA"/>
+        </w:rPr>
+      </w:pPr>
+      <w:r>
+        <w:rPr>
+          <w:rFonts w:ascii="Times New Roman" w:hAnsi="Times New Roman" w:cs="Times New Roman"/>
+          <w:sz w:val="28"/>
+          <w:szCs w:val="28"/>
+          <w:lang w:val="uk-UA"/>
+        </w:rPr>
+        <w:t>6. Відкривається наступна сторінка з інформацією про людину.</w:t>
+      </w:r>
+    </w:p>
+    <w:p>
+      <w:pPr>
+        <w:jc w:val="both"/>
+        <w:rPr>
+          <w:rFonts w:ascii="Times New Roman" w:hAnsi="Times New Roman" w:cs="Times New Roman"/>
+          <w:sz w:val="28"/>
+          <w:szCs w:val="28"/>
+          <w:lang w:val="uk-UA"/>
+        </w:rPr>
+      </w:pPr>
+      <w:r>
+        <w:rPr>
+          <w:rFonts w:ascii="Times New Roman" w:hAnsi="Times New Roman" w:cs="Times New Roman"/>
+          <w:sz w:val="28"/>
+          <w:szCs w:val="28"/>
+          <w:lang w:val="uk-UA"/>
+        </w:rPr>
+        <w:t>7. Користувач натискає кнопку “</w:t>
+      </w:r>
+      <w:r>
+        <w:rPr>
+          <w:rFonts w:ascii="Times New Roman" w:hAnsi="Times New Roman" w:cs="Times New Roman"/>
+          <w:sz w:val="28"/>
+          <w:szCs w:val="28"/>
+          <w:lang w:val="uk-UA"/>
+        </w:rPr>
+        <w:t>Видалити</w:t>
+      </w:r>
+      <w:r>
+        <w:rPr>
+          <w:rFonts w:ascii="Times New Roman" w:hAnsi="Times New Roman" w:cs="Times New Roman"/>
+          <w:sz w:val="28"/>
+          <w:szCs w:val="28"/>
+          <w:lang w:val="uk-UA"/>
+        </w:rPr>
+        <w:t>”.</w:t>
+      </w:r>
+    </w:p>
+    <w:p>
+      <w:pPr>
+        <w:jc w:val="both"/>
+        <w:rPr>
+          <w:rFonts w:ascii="Times New Roman" w:hAnsi="Times New Roman" w:cs="Times New Roman"/>
+          <w:sz w:val="28"/>
+          <w:szCs w:val="28"/>
+          <w:lang w:val="uk-UA"/>
+        </w:rPr>
+      </w:pPr>
+      <w:r>
+        <w:rPr>
+          <w:rFonts w:ascii="Times New Roman" w:hAnsi="Times New Roman" w:cs="Times New Roman"/>
+          <w:sz w:val="28"/>
+          <w:szCs w:val="28"/>
+          <w:lang w:val="uk-UA"/>
+        </w:rPr>
+        <w:t xml:space="preserve">8. Виводиться діалогове вікно і запрошує підтвердження </w:t>
+      </w:r>
+      <w:r>
+        <w:rPr>
+          <w:rFonts w:ascii="Times New Roman" w:hAnsi="Times New Roman" w:cs="Times New Roman"/>
+          <w:sz w:val="28"/>
+          <w:szCs w:val="28"/>
+          <w:lang w:val="uk-UA"/>
+        </w:rPr>
+        <w:t>видалення</w:t>
+      </w:r>
+      <w:r>
+        <w:rPr>
+          <w:rFonts w:ascii="Times New Roman" w:hAnsi="Times New Roman" w:cs="Times New Roman"/>
+          <w:sz w:val="28"/>
+          <w:szCs w:val="28"/>
+          <w:lang w:val="uk-UA"/>
+        </w:rPr>
+        <w:t xml:space="preserve"> людини</w:t>
+      </w:r>
+      <w:r>
+        <w:rPr>
+          <w:rFonts w:ascii="Times New Roman" w:hAnsi="Times New Roman" w:cs="Times New Roman"/>
+          <w:sz w:val="28"/>
+          <w:szCs w:val="28"/>
+          <w:lang w:val="uk-UA"/>
+        </w:rPr>
+        <w:t>.</w:t>
+      </w:r>
+    </w:p>
+    <w:p>
+      <w:pPr>
+        <w:jc w:val="both"/>
+        <w:rPr>
+          <w:rFonts w:ascii="Times New Roman" w:hAnsi="Times New Roman" w:cs="Times New Roman"/>
+          <w:sz w:val="28"/>
+          <w:szCs w:val="28"/>
+          <w:lang w:val="uk-UA"/>
+        </w:rPr>
+      </w:pPr>
+      <w:r>
+        <w:rPr>
+          <w:rFonts w:ascii="Times New Roman" w:hAnsi="Times New Roman" w:cs="Times New Roman"/>
+          <w:sz w:val="28"/>
+          <w:szCs w:val="28"/>
+          <w:lang w:val="uk-UA"/>
+        </w:rPr>
+        <w:t xml:space="preserve">9. Користувач підтверджує </w:t>
+      </w:r>
+      <w:r>
+        <w:rPr>
+          <w:rFonts w:ascii="Times New Roman" w:hAnsi="Times New Roman" w:cs="Times New Roman"/>
+          <w:sz w:val="28"/>
+          <w:szCs w:val="28"/>
+          <w:lang w:val="uk-UA"/>
+        </w:rPr>
+        <w:t>видалення</w:t>
+      </w:r>
+      <w:r>
+        <w:rPr>
+          <w:rFonts w:ascii="Times New Roman" w:hAnsi="Times New Roman" w:cs="Times New Roman"/>
+          <w:sz w:val="28"/>
+          <w:szCs w:val="28"/>
+          <w:lang w:val="uk-UA"/>
+        </w:rPr>
+        <w:t>.</w:t>
+      </w:r>
+    </w:p>
+    <w:p>
+      <w:pPr>
+        <w:jc w:val="both"/>
+        <w:rPr>
+          <w:rFonts w:ascii="Times New Roman" w:hAnsi="Times New Roman" w:cs="Times New Roman"/>
+          <w:sz w:val="28"/>
+          <w:szCs w:val="28"/>
+          <w:lang w:val="uk-UA"/>
+        </w:rPr>
+      </w:pPr>
+      <w:r>
+        <w:rPr>
+          <w:rFonts w:ascii="Times New Roman" w:hAnsi="Times New Roman" w:cs="Times New Roman"/>
+          <w:sz w:val="28"/>
+          <w:szCs w:val="28"/>
+          <w:lang w:val="uk-UA"/>
+        </w:rPr>
+        <w:t xml:space="preserve">10. Програма </w:t>
+      </w:r>
+      <w:r>
+        <w:rPr>
+          <w:rFonts w:ascii="Times New Roman" w:hAnsi="Times New Roman" w:cs="Times New Roman"/>
+          <w:sz w:val="28"/>
+          <w:szCs w:val="28"/>
+          <w:lang w:val="uk-UA"/>
+        </w:rPr>
+        <w:t>видаляє</w:t>
+      </w:r>
+      <w:r>
+        <w:rPr>
+          <w:rFonts w:ascii="Times New Roman" w:hAnsi="Times New Roman" w:cs="Times New Roman"/>
+          <w:sz w:val="28"/>
+          <w:szCs w:val="28"/>
+          <w:lang w:val="uk-UA"/>
+        </w:rPr>
+        <w:t xml:space="preserve"> людину</w:t>
+      </w:r>
+      <w:r>
+        <w:rPr>
+          <w:rFonts w:ascii="Times New Roman" w:hAnsi="Times New Roman" w:cs="Times New Roman"/>
+          <w:sz w:val="28"/>
+          <w:szCs w:val="28"/>
+          <w:lang w:val="uk-UA"/>
+        </w:rPr>
+        <w:t xml:space="preserve"> зі списку</w:t>
+      </w:r>
+      <w:r>
+        <w:rPr>
+          <w:rFonts w:ascii="Times New Roman" w:hAnsi="Times New Roman" w:cs="Times New Roman"/>
+          <w:sz w:val="28"/>
+          <w:szCs w:val="28"/>
+          <w:lang w:val="uk-UA"/>
+        </w:rPr>
+        <w:t xml:space="preserve">, виводить повідомлення про успішне </w:t>
+      </w:r>
+      <w:r>
+        <w:rPr>
+          <w:rFonts w:ascii="Times New Roman" w:hAnsi="Times New Roman" w:cs="Times New Roman"/>
+          <w:sz w:val="28"/>
+          <w:szCs w:val="28"/>
+          <w:lang w:val="uk-UA"/>
+        </w:rPr>
+        <w:t>видалення</w:t>
+      </w:r>
+      <w:r>
+        <w:rPr>
+          <w:rFonts w:ascii="Times New Roman" w:hAnsi="Times New Roman" w:cs="Times New Roman"/>
+          <w:sz w:val="28"/>
+          <w:szCs w:val="28"/>
+          <w:lang w:val="uk-UA"/>
+        </w:rPr>
+        <w:t>.</w:t>
+      </w:r>
+    </w:p>
+    <w:p>
+      <w:pPr>
+        <w:jc w:val="both"/>
+        <w:rPr>
+          <w:rFonts w:ascii="Times New Roman" w:hAnsi="Times New Roman" w:cs="Times New Roman"/>
+          <w:i/>
+          <w:iCs/>
+          <w:sz w:val="28"/>
+          <w:szCs w:val="28"/>
+          <w:lang w:val="uk-UA"/>
+        </w:rPr>
+      </w:pPr>
+      <w:r>
+        <w:rPr>
+          <w:rFonts w:ascii="Times New Roman" w:hAnsi="Times New Roman" w:cs="Times New Roman"/>
+          <w:i/>
+          <w:iCs/>
+          <w:sz w:val="28"/>
+          <w:szCs w:val="28"/>
+          <w:lang w:val="uk-UA"/>
+        </w:rPr>
         <w:t>Додатковий сценарій</w:t>
       </w:r>
     </w:p>
@@ -2891,6 +3422,141 @@
           <w:szCs w:val="28"/>
           <w:lang w:val="uk-UA"/>
         </w:rPr>
+        <w:t>4. Програма перевіряє введену користувачем інформацію і знаходить помилки.</w:t>
+      </w:r>
+    </w:p>
+    <w:p>
+      <w:pPr>
+        <w:jc w:val="both"/>
+        <w:rPr>
+          <w:rFonts w:ascii="Times New Roman" w:hAnsi="Times New Roman" w:cs="Times New Roman"/>
+          <w:sz w:val="28"/>
+          <w:szCs w:val="28"/>
+          <w:lang w:val="uk-UA"/>
+        </w:rPr>
+      </w:pPr>
+      <w:r>
+        <w:rPr>
+          <w:rFonts w:ascii="Times New Roman" w:hAnsi="Times New Roman" w:cs="Times New Roman"/>
+          <w:sz w:val="28"/>
+          <w:szCs w:val="28"/>
+          <w:lang w:val="uk-UA"/>
+        </w:rPr>
+        <w:t>5. Програма виводить користувачу повідомлення про помилки.</w:t>
+      </w:r>
+    </w:p>
+    <w:p>
+      <w:pPr>
+        <w:jc w:val="both"/>
+        <w:rPr>
+          <w:rFonts w:ascii="Times New Roman" w:hAnsi="Times New Roman" w:cs="Times New Roman"/>
+          <w:i/>
+          <w:iCs/>
+          <w:sz w:val="28"/>
+          <w:szCs w:val="28"/>
+          <w:lang w:val="uk-UA"/>
+        </w:rPr>
+      </w:pPr>
+      <w:r>
+        <w:rPr>
+          <w:rFonts w:ascii="Times New Roman" w:hAnsi="Times New Roman" w:cs="Times New Roman"/>
+          <w:i/>
+          <w:iCs/>
+          <w:sz w:val="28"/>
+          <w:szCs w:val="28"/>
+          <w:lang w:val="uk-UA"/>
+        </w:rPr>
+        <w:t>Додатковий</w:t>
+      </w:r>
+      <w:r>
+        <w:rPr>
+          <w:rFonts w:ascii="Times New Roman" w:hAnsi="Times New Roman" w:cs="Times New Roman"/>
+          <w:i/>
+          <w:iCs/>
+          <w:sz w:val="28"/>
+          <w:szCs w:val="28"/>
+          <w:lang w:val="uk-UA"/>
+        </w:rPr>
+        <w:t xml:space="preserve"> сценарій</w:t>
+      </w:r>
+    </w:p>
+    <w:p>
+      <w:pPr>
+        <w:jc w:val="both"/>
+        <w:rPr>
+          <w:rFonts w:ascii="Times New Roman" w:hAnsi="Times New Roman" w:cs="Times New Roman"/>
+          <w:sz w:val="28"/>
+          <w:szCs w:val="28"/>
+          <w:lang w:val="uk-UA"/>
+        </w:rPr>
+      </w:pPr>
+      <w:r>
+        <w:rPr>
+          <w:rFonts w:ascii="Times New Roman" w:hAnsi="Times New Roman" w:cs="Times New Roman"/>
+          <w:sz w:val="28"/>
+          <w:szCs w:val="28"/>
+          <w:lang w:val="uk-UA"/>
+        </w:rPr>
+        <w:t>1. Користувач натискає кнопку “Пошук друга”.</w:t>
+      </w:r>
+    </w:p>
+    <w:p>
+      <w:pPr>
+        <w:jc w:val="both"/>
+        <w:rPr>
+          <w:rFonts w:ascii="Times New Roman" w:hAnsi="Times New Roman" w:cs="Times New Roman"/>
+          <w:sz w:val="28"/>
+          <w:szCs w:val="28"/>
+          <w:lang w:val="uk-UA"/>
+        </w:rPr>
+      </w:pPr>
+      <w:r>
+        <w:rPr>
+          <w:rFonts w:ascii="Times New Roman" w:hAnsi="Times New Roman" w:cs="Times New Roman"/>
+          <w:sz w:val="28"/>
+          <w:szCs w:val="28"/>
+          <w:lang w:val="uk-UA"/>
+        </w:rPr>
+        <w:t>2. Відкривається сторінка з формою для пошуку.</w:t>
+      </w:r>
+    </w:p>
+    <w:p>
+      <w:pPr>
+        <w:jc w:val="both"/>
+        <w:rPr>
+          <w:rFonts w:ascii="Times New Roman" w:hAnsi="Times New Roman" w:cs="Times New Roman"/>
+          <w:sz w:val="28"/>
+          <w:szCs w:val="28"/>
+          <w:lang w:val="uk-UA"/>
+        </w:rPr>
+      </w:pPr>
+      <w:r>
+        <w:rPr>
+          <w:rFonts w:ascii="Times New Roman" w:hAnsi="Times New Roman" w:cs="Times New Roman"/>
+          <w:sz w:val="28"/>
+          <w:szCs w:val="28"/>
+          <w:lang w:val="uk-UA"/>
+        </w:rPr>
+        <w:t>3. Користувач заповнює форму, натискає кнопку “Знайти”.</w:t>
+      </w:r>
+    </w:p>
+    <w:p>
+      <w:pPr>
+        <w:jc w:val="both"/>
+        <w:rPr>
+          <w:rFonts w:ascii="Times New Roman" w:hAnsi="Times New Roman" w:cs="Times New Roman"/>
+          <w:sz w:val="28"/>
+          <w:szCs w:val="28"/>
+          <w:lang w:val="uk-UA"/>
+        </w:rPr>
+      </w:pPr>
+      <w:r>
+        <w:rPr>
+          <w:rFonts w:ascii="Times New Roman" w:hAnsi="Times New Roman" w:cs="Times New Roman"/>
+          <w:sz w:val="28"/>
+          <w:szCs w:val="28"/>
+          <w:lang w:val="uk-UA"/>
+        </w:rPr>
         <w:t xml:space="preserve">4. Програма виконує пошук і повертає результат пошуку у вигляді списку осіб за даними, які були введені користувачем. У випадку, коли людину за умовами пошуку не знайдено, повертає повідомлення про відсутність людини у списку. Якщо користувач ще не додав осіб і список виявився порожнім, то програма повертає повідомлення про відсутність осіб у списку і неможливість здійснювати пошук. </w:t>
       </w:r>
     </w:p>
@@ -2911,7 +3577,7 @@
           <w:szCs w:val="28"/>
           <w:lang w:val="uk-UA"/>
         </w:rPr>
-        <w:t>5. Користувач обирає людину, дані про яку хоче відредагувати.</w:t>
+        <w:t>5. Користувач обирає людину, яку хоче видалити зі списку.</w:t>
       </w:r>
     </w:p>
     <w:p>
@@ -2951,27 +3617,63 @@
           <w:szCs w:val="28"/>
           <w:lang w:val="uk-UA"/>
         </w:rPr>
-        <w:t>7. Користувач натискає кнопку відредагувати і заповнює форму, змінюючи дані. Натискає кнопку “Зберегти”.</w:t>
-      </w:r>
-    </w:p>
-    <w:p>
-      <w:pPr>
-        <w:jc w:val="both"/>
-        <w:rPr>
-          <w:rFonts w:ascii="Times New Roman" w:hAnsi="Times New Roman" w:cs="Times New Roman"/>
-          <w:sz w:val="28"/>
-          <w:szCs w:val="28"/>
-          <w:lang w:val="uk-UA"/>
-        </w:rPr>
-      </w:pPr>
-      <w:r>
-        <w:rPr>
-          <w:rFonts w:ascii="Times New Roman" w:hAnsi="Times New Roman" w:cs="Times New Roman"/>
-          <w:sz w:val="28"/>
-          <w:szCs w:val="28"/>
-          <w:lang w:val="uk-UA"/>
-        </w:rPr>
-        <w:t>8. Виводиться діалогове вікно і запрошує підтвердження про оновлення даних.</w:t>
+        <w:t>7. Користувач натискає кнопку “</w:t>
+      </w:r>
+      <w:r>
+        <w:rPr>
+          <w:rFonts w:ascii="Times New Roman" w:hAnsi="Times New Roman" w:cs="Times New Roman"/>
+          <w:sz w:val="28"/>
+          <w:szCs w:val="28"/>
+          <w:lang w:val="uk-UA"/>
+        </w:rPr>
+        <w:t>Видалити</w:t>
+      </w:r>
+      <w:r>
+        <w:rPr>
+          <w:rFonts w:ascii="Times New Roman" w:hAnsi="Times New Roman" w:cs="Times New Roman"/>
+          <w:sz w:val="28"/>
+          <w:szCs w:val="28"/>
+          <w:lang w:val="uk-UA"/>
+        </w:rPr>
+        <w:t>”.</w:t>
+      </w:r>
+    </w:p>
+    <w:p>
+      <w:pPr>
+        <w:jc w:val="both"/>
+        <w:rPr>
+          <w:rFonts w:ascii="Times New Roman" w:hAnsi="Times New Roman" w:cs="Times New Roman"/>
+          <w:sz w:val="28"/>
+          <w:szCs w:val="28"/>
+          <w:lang w:val="uk-UA"/>
+        </w:rPr>
+      </w:pPr>
+      <w:r>
+        <w:rPr>
+          <w:rFonts w:ascii="Times New Roman" w:hAnsi="Times New Roman" w:cs="Times New Roman"/>
+          <w:sz w:val="28"/>
+          <w:szCs w:val="28"/>
+          <w:lang w:val="uk-UA"/>
+        </w:rPr>
+        <w:t xml:space="preserve">8. Виводиться діалогове вікно і запрошує підтвердження </w:t>
+      </w:r>
+      <w:r>
+        <w:rPr>
+          <w:rFonts w:ascii="Times New Roman" w:hAnsi="Times New Roman" w:cs="Times New Roman"/>
+          <w:sz w:val="28"/>
+          <w:szCs w:val="28"/>
+          <w:lang w:val="uk-UA"/>
+        </w:rPr>
+        <w:t>видалення людини</w:t>
+      </w:r>
+      <w:r>
+        <w:rPr>
+          <w:rFonts w:ascii="Times New Roman" w:hAnsi="Times New Roman" w:cs="Times New Roman"/>
+          <w:sz w:val="28"/>
+          <w:szCs w:val="28"/>
+          <w:lang w:val="uk-UA"/>
+        </w:rPr>
+        <w:t>.</w:t>
       </w:r>
     </w:p>
     <w:p>
@@ -3009,7 +3711,25 @@
           <w:szCs w:val="28"/>
           <w:lang w:val="uk-UA"/>
         </w:rPr>
-        <w:t>підтверджує оновлення.</w:t>
+        <w:t xml:space="preserve">підтверджує </w:t>
+      </w:r>
+      <w:r>
+        <w:rPr>
+          <w:rFonts w:ascii="Times New Roman" w:hAnsi="Times New Roman" w:cs="Times New Roman"/>
+          <w:sz w:val="28"/>
+          <w:szCs w:val="28"/>
+          <w:lang w:val="uk-UA"/>
+        </w:rPr>
+        <w:t>видалення</w:t>
+      </w:r>
+      <w:r>
+        <w:rPr>
+          <w:rFonts w:ascii="Times New Roman" w:hAnsi="Times New Roman" w:cs="Times New Roman"/>
+          <w:sz w:val="28"/>
+          <w:szCs w:val="28"/>
+          <w:lang w:val="uk-UA"/>
+        </w:rPr>
+        <w:t>.</w:t>
       </w:r>
     </w:p>
     <w:p>
@@ -3038,19 +3758,8 @@
           <w:szCs w:val="28"/>
           <w:lang w:val="uk-UA"/>
         </w:rPr>
-        <w:t>оновлення даних.</w:t>
-      </w:r>
-    </w:p>
-    <w:p>
-      <w:pPr>
-        <w:jc w:val="both"/>
-        <w:rPr>
-          <w:rFonts w:ascii="Times New Roman" w:hAnsi="Times New Roman" w:cs="Times New Roman"/>
-          <w:sz w:val="28"/>
-          <w:szCs w:val="28"/>
-          <w:lang w:val="uk-UA"/>
-        </w:rPr>
-      </w:pPr>
+        <w:t>видалення.</w:t>
+      </w:r>
     </w:p>
     <w:p>
       <w:pPr>
@@ -3073,867 +3782,8 @@
           <w:szCs w:val="28"/>
           <w:lang w:val="uk-UA"/>
         </w:rPr>
-        <w:t xml:space="preserve">Сценарій </w:t>
-      </w:r>
-      <w:r>
-        <w:rPr>
-          <w:rFonts w:ascii="Times New Roman" w:hAnsi="Times New Roman" w:cs="Times New Roman"/>
-          <w:b/>
-          <w:bCs/>
-          <w:sz w:val="28"/>
-          <w:szCs w:val="28"/>
-          <w:lang w:val="uk-UA"/>
-        </w:rPr>
-        <w:t>6</w:t>
-      </w:r>
-      <w:r>
-        <w:rPr>
-          <w:rFonts w:ascii="Times New Roman" w:hAnsi="Times New Roman" w:cs="Times New Roman"/>
-          <w:b/>
-          <w:bCs/>
-          <w:sz w:val="28"/>
-          <w:szCs w:val="28"/>
-          <w:lang w:val="uk-UA"/>
-        </w:rPr>
-        <w:t>. Видалення друга</w:t>
-      </w:r>
-    </w:p>
-    <w:p>
-      <w:pPr>
-        <w:jc w:val="both"/>
-        <w:rPr>
-          <w:rFonts w:ascii="Times New Roman" w:hAnsi="Times New Roman" w:cs="Times New Roman"/>
-          <w:i/>
-          <w:iCs/>
-          <w:sz w:val="28"/>
-          <w:szCs w:val="28"/>
-          <w:lang w:val="uk-UA"/>
-        </w:rPr>
-      </w:pPr>
-      <w:r>
-        <w:rPr>
-          <w:rFonts w:ascii="Times New Roman" w:hAnsi="Times New Roman" w:cs="Times New Roman"/>
-          <w:i/>
-          <w:iCs/>
-          <w:sz w:val="28"/>
-          <w:szCs w:val="28"/>
-          <w:lang w:val="uk-UA"/>
-        </w:rPr>
-        <w:t>Основний сценарій</w:t>
-      </w:r>
-    </w:p>
-    <w:p>
-      <w:pPr>
-        <w:jc w:val="both"/>
-        <w:rPr>
-          <w:rFonts w:ascii="Times New Roman" w:hAnsi="Times New Roman" w:cs="Times New Roman"/>
-          <w:sz w:val="28"/>
-          <w:szCs w:val="28"/>
-          <w:lang w:val="uk-UA"/>
-        </w:rPr>
-      </w:pPr>
-      <w:r>
-        <w:rPr>
-          <w:rFonts w:ascii="Times New Roman" w:hAnsi="Times New Roman" w:cs="Times New Roman"/>
-          <w:sz w:val="28"/>
-          <w:szCs w:val="28"/>
-          <w:lang w:val="uk-UA"/>
-        </w:rPr>
-        <w:t>1. Користувач натискає кнопку “Пошук друга”.</w:t>
-      </w:r>
-    </w:p>
-    <w:p>
-      <w:pPr>
-        <w:jc w:val="both"/>
-        <w:rPr>
-          <w:rFonts w:ascii="Times New Roman" w:hAnsi="Times New Roman" w:cs="Times New Roman"/>
-          <w:sz w:val="28"/>
-          <w:szCs w:val="28"/>
-          <w:lang w:val="uk-UA"/>
-        </w:rPr>
-      </w:pPr>
-      <w:r>
-        <w:rPr>
-          <w:rFonts w:ascii="Times New Roman" w:hAnsi="Times New Roman" w:cs="Times New Roman"/>
-          <w:sz w:val="28"/>
-          <w:szCs w:val="28"/>
-          <w:lang w:val="uk-UA"/>
-        </w:rPr>
-        <w:t>2. Відкривається сторінка з формою для пошуку.</w:t>
-      </w:r>
-    </w:p>
-    <w:p>
-      <w:pPr>
-        <w:jc w:val="both"/>
-        <w:rPr>
-          <w:rFonts w:ascii="Times New Roman" w:hAnsi="Times New Roman" w:cs="Times New Roman"/>
-          <w:sz w:val="28"/>
-          <w:szCs w:val="28"/>
-          <w:lang w:val="uk-UA"/>
-        </w:rPr>
-      </w:pPr>
-      <w:r>
-        <w:rPr>
-          <w:rFonts w:ascii="Times New Roman" w:hAnsi="Times New Roman" w:cs="Times New Roman"/>
-          <w:sz w:val="28"/>
-          <w:szCs w:val="28"/>
-          <w:lang w:val="uk-UA"/>
-        </w:rPr>
-        <w:t>3. Користувач заповнює форму, натискає кнопку “Знайти”.</w:t>
-      </w:r>
-    </w:p>
-    <w:p>
-      <w:pPr>
-        <w:jc w:val="both"/>
-        <w:rPr>
-          <w:rFonts w:ascii="Times New Roman" w:hAnsi="Times New Roman" w:cs="Times New Roman"/>
-          <w:sz w:val="28"/>
-          <w:szCs w:val="28"/>
-          <w:lang w:val="uk-UA"/>
-        </w:rPr>
-      </w:pPr>
-      <w:r>
-        <w:rPr>
-          <w:rFonts w:ascii="Times New Roman" w:hAnsi="Times New Roman" w:cs="Times New Roman"/>
-          <w:sz w:val="28"/>
-          <w:szCs w:val="28"/>
-          <w:lang w:val="uk-UA"/>
-        </w:rPr>
-        <w:t xml:space="preserve">4. Програма виконує пошук і повертає результат пошуку у вигляді списку осіб за даними, які були введені користувачем. У випадку, коли людину за умовами пошуку не знайдено, повертає повідомлення про відсутність людини у списку. Якщо користувач ще не додав осіб і список виявився порожнім, то програма </w:t>
-      </w:r>
-      <w:r>
-        <w:rPr>
-          <w:rFonts w:ascii="Times New Roman" w:hAnsi="Times New Roman" w:cs="Times New Roman"/>
-          <w:sz w:val="28"/>
-          <w:szCs w:val="28"/>
-          <w:lang w:val="uk-UA"/>
-        </w:rPr>
         <w:lastRenderedPageBreak/>
-        <w:t xml:space="preserve">повертає повідомлення про відсутність осіб у списку і неможливість здійснювати пошук. </w:t>
-      </w:r>
-    </w:p>
-    <w:p>
-      <w:pPr>
-        <w:jc w:val="both"/>
-        <w:rPr>
-          <w:rFonts w:ascii="Times New Roman" w:hAnsi="Times New Roman" w:cs="Times New Roman"/>
-          <w:sz w:val="28"/>
-          <w:szCs w:val="28"/>
-          <w:lang w:val="uk-UA"/>
-        </w:rPr>
-      </w:pPr>
-      <w:r>
-        <w:rPr>
-          <w:rFonts w:ascii="Times New Roman" w:hAnsi="Times New Roman" w:cs="Times New Roman"/>
-          <w:sz w:val="28"/>
-          <w:szCs w:val="28"/>
-          <w:lang w:val="uk-UA"/>
-        </w:rPr>
-        <w:t>5. Користувач обирає людину, яку хоче видалити зі списку.</w:t>
-      </w:r>
-    </w:p>
-    <w:p>
-      <w:pPr>
-        <w:jc w:val="both"/>
-        <w:rPr>
-          <w:rFonts w:ascii="Times New Roman" w:hAnsi="Times New Roman" w:cs="Times New Roman"/>
-          <w:sz w:val="28"/>
-          <w:szCs w:val="28"/>
-          <w:lang w:val="uk-UA"/>
-        </w:rPr>
-      </w:pPr>
-      <w:r>
-        <w:rPr>
-          <w:rFonts w:ascii="Times New Roman" w:hAnsi="Times New Roman" w:cs="Times New Roman"/>
-          <w:sz w:val="28"/>
-          <w:szCs w:val="28"/>
-          <w:lang w:val="uk-UA"/>
-        </w:rPr>
-        <w:t>6. Відкривається наступна сторінка з інформацією про людину.</w:t>
-      </w:r>
-    </w:p>
-    <w:p>
-      <w:pPr>
-        <w:jc w:val="both"/>
-        <w:rPr>
-          <w:rFonts w:ascii="Times New Roman" w:hAnsi="Times New Roman" w:cs="Times New Roman"/>
-          <w:sz w:val="28"/>
-          <w:szCs w:val="28"/>
-          <w:lang w:val="uk-UA"/>
-        </w:rPr>
-      </w:pPr>
-      <w:r>
-        <w:rPr>
-          <w:rFonts w:ascii="Times New Roman" w:hAnsi="Times New Roman" w:cs="Times New Roman"/>
-          <w:sz w:val="28"/>
-          <w:szCs w:val="28"/>
-          <w:lang w:val="uk-UA"/>
-        </w:rPr>
-        <w:t>7. Користувач натискає кнопку “</w:t>
-      </w:r>
-      <w:r>
-        <w:rPr>
-          <w:rFonts w:ascii="Times New Roman" w:hAnsi="Times New Roman" w:cs="Times New Roman"/>
-          <w:sz w:val="28"/>
-          <w:szCs w:val="28"/>
-          <w:lang w:val="uk-UA"/>
-        </w:rPr>
-        <w:t>Видалити</w:t>
-      </w:r>
-      <w:r>
-        <w:rPr>
-          <w:rFonts w:ascii="Times New Roman" w:hAnsi="Times New Roman" w:cs="Times New Roman"/>
-          <w:sz w:val="28"/>
-          <w:szCs w:val="28"/>
-          <w:lang w:val="uk-UA"/>
-        </w:rPr>
-        <w:t>”.</w:t>
-      </w:r>
-    </w:p>
-    <w:p>
-      <w:pPr>
-        <w:jc w:val="both"/>
-        <w:rPr>
-          <w:rFonts w:ascii="Times New Roman" w:hAnsi="Times New Roman" w:cs="Times New Roman"/>
-          <w:sz w:val="28"/>
-          <w:szCs w:val="28"/>
-          <w:lang w:val="uk-UA"/>
-        </w:rPr>
-      </w:pPr>
-      <w:r>
-        <w:rPr>
-          <w:rFonts w:ascii="Times New Roman" w:hAnsi="Times New Roman" w:cs="Times New Roman"/>
-          <w:sz w:val="28"/>
-          <w:szCs w:val="28"/>
-          <w:lang w:val="uk-UA"/>
-        </w:rPr>
-        <w:t xml:space="preserve">8. Виводиться діалогове вікно і запрошує підтвердження </w:t>
-      </w:r>
-      <w:r>
-        <w:rPr>
-          <w:rFonts w:ascii="Times New Roman" w:hAnsi="Times New Roman" w:cs="Times New Roman"/>
-          <w:sz w:val="28"/>
-          <w:szCs w:val="28"/>
-          <w:lang w:val="uk-UA"/>
-        </w:rPr>
-        <w:t>видалення</w:t>
-      </w:r>
-      <w:r>
-        <w:rPr>
-          <w:rFonts w:ascii="Times New Roman" w:hAnsi="Times New Roman" w:cs="Times New Roman"/>
-          <w:sz w:val="28"/>
-          <w:szCs w:val="28"/>
-          <w:lang w:val="uk-UA"/>
-        </w:rPr>
-        <w:t xml:space="preserve"> людини</w:t>
-      </w:r>
-      <w:r>
-        <w:rPr>
-          <w:rFonts w:ascii="Times New Roman" w:hAnsi="Times New Roman" w:cs="Times New Roman"/>
-          <w:sz w:val="28"/>
-          <w:szCs w:val="28"/>
-          <w:lang w:val="uk-UA"/>
-        </w:rPr>
-        <w:t>.</w:t>
-      </w:r>
-    </w:p>
-    <w:p>
-      <w:pPr>
-        <w:jc w:val="both"/>
-        <w:rPr>
-          <w:rFonts w:ascii="Times New Roman" w:hAnsi="Times New Roman" w:cs="Times New Roman"/>
-          <w:sz w:val="28"/>
-          <w:szCs w:val="28"/>
-          <w:lang w:val="uk-UA"/>
-        </w:rPr>
-      </w:pPr>
-      <w:r>
-        <w:rPr>
-          <w:rFonts w:ascii="Times New Roman" w:hAnsi="Times New Roman" w:cs="Times New Roman"/>
-          <w:sz w:val="28"/>
-          <w:szCs w:val="28"/>
-          <w:lang w:val="uk-UA"/>
-        </w:rPr>
-        <w:t xml:space="preserve">9. Користувач підтверджує </w:t>
-      </w:r>
-      <w:r>
-        <w:rPr>
-          <w:rFonts w:ascii="Times New Roman" w:hAnsi="Times New Roman" w:cs="Times New Roman"/>
-          <w:sz w:val="28"/>
-          <w:szCs w:val="28"/>
-          <w:lang w:val="uk-UA"/>
-        </w:rPr>
-        <w:t>видалення</w:t>
-      </w:r>
-      <w:r>
-        <w:rPr>
-          <w:rFonts w:ascii="Times New Roman" w:hAnsi="Times New Roman" w:cs="Times New Roman"/>
-          <w:sz w:val="28"/>
-          <w:szCs w:val="28"/>
-          <w:lang w:val="uk-UA"/>
-        </w:rPr>
-        <w:t>.</w:t>
-      </w:r>
-    </w:p>
-    <w:p>
-      <w:pPr>
-        <w:jc w:val="both"/>
-        <w:rPr>
-          <w:rFonts w:ascii="Times New Roman" w:hAnsi="Times New Roman" w:cs="Times New Roman"/>
-          <w:sz w:val="28"/>
-          <w:szCs w:val="28"/>
-          <w:lang w:val="uk-UA"/>
-        </w:rPr>
-      </w:pPr>
-      <w:r>
-        <w:rPr>
-          <w:rFonts w:ascii="Times New Roman" w:hAnsi="Times New Roman" w:cs="Times New Roman"/>
-          <w:sz w:val="28"/>
-          <w:szCs w:val="28"/>
-          <w:lang w:val="uk-UA"/>
-        </w:rPr>
-        <w:t xml:space="preserve">10. Програма </w:t>
-      </w:r>
-      <w:r>
-        <w:rPr>
-          <w:rFonts w:ascii="Times New Roman" w:hAnsi="Times New Roman" w:cs="Times New Roman"/>
-          <w:sz w:val="28"/>
-          <w:szCs w:val="28"/>
-          <w:lang w:val="uk-UA"/>
-        </w:rPr>
-        <w:t>видаляє</w:t>
-      </w:r>
-      <w:r>
-        <w:rPr>
-          <w:rFonts w:ascii="Times New Roman" w:hAnsi="Times New Roman" w:cs="Times New Roman"/>
-          <w:sz w:val="28"/>
-          <w:szCs w:val="28"/>
-          <w:lang w:val="uk-UA"/>
-        </w:rPr>
-        <w:t xml:space="preserve"> людину</w:t>
-      </w:r>
-      <w:r>
-        <w:rPr>
-          <w:rFonts w:ascii="Times New Roman" w:hAnsi="Times New Roman" w:cs="Times New Roman"/>
-          <w:sz w:val="28"/>
-          <w:szCs w:val="28"/>
-          <w:lang w:val="uk-UA"/>
-        </w:rPr>
-        <w:t xml:space="preserve"> зі списку</w:t>
-      </w:r>
-      <w:r>
-        <w:rPr>
-          <w:rFonts w:ascii="Times New Roman" w:hAnsi="Times New Roman" w:cs="Times New Roman"/>
-          <w:sz w:val="28"/>
-          <w:szCs w:val="28"/>
-          <w:lang w:val="uk-UA"/>
-        </w:rPr>
-        <w:t xml:space="preserve">, виводить повідомлення про успішне </w:t>
-      </w:r>
-      <w:r>
-        <w:rPr>
-          <w:rFonts w:ascii="Times New Roman" w:hAnsi="Times New Roman" w:cs="Times New Roman"/>
-          <w:sz w:val="28"/>
-          <w:szCs w:val="28"/>
-          <w:lang w:val="uk-UA"/>
-        </w:rPr>
-        <w:t>видалення</w:t>
-      </w:r>
-      <w:r>
-        <w:rPr>
-          <w:rFonts w:ascii="Times New Roman" w:hAnsi="Times New Roman" w:cs="Times New Roman"/>
-          <w:sz w:val="28"/>
-          <w:szCs w:val="28"/>
-          <w:lang w:val="uk-UA"/>
-        </w:rPr>
-        <w:t>.</w:t>
-      </w:r>
-    </w:p>
-    <w:p>
-      <w:pPr>
-        <w:jc w:val="both"/>
-        <w:rPr>
-          <w:rFonts w:ascii="Times New Roman" w:hAnsi="Times New Roman" w:cs="Times New Roman"/>
-          <w:i/>
-          <w:iCs/>
-          <w:sz w:val="28"/>
-          <w:szCs w:val="28"/>
-          <w:lang w:val="uk-UA"/>
-        </w:rPr>
-      </w:pPr>
-      <w:r>
-        <w:rPr>
-          <w:rFonts w:ascii="Times New Roman" w:hAnsi="Times New Roman" w:cs="Times New Roman"/>
-          <w:i/>
-          <w:iCs/>
-          <w:sz w:val="28"/>
-          <w:szCs w:val="28"/>
-          <w:lang w:val="uk-UA"/>
-        </w:rPr>
-        <w:t>Додатковий сценарій</w:t>
-      </w:r>
-    </w:p>
-    <w:p>
-      <w:pPr>
-        <w:jc w:val="both"/>
-        <w:rPr>
-          <w:rFonts w:ascii="Times New Roman" w:hAnsi="Times New Roman" w:cs="Times New Roman"/>
-          <w:sz w:val="28"/>
-          <w:szCs w:val="28"/>
-          <w:lang w:val="uk-UA"/>
-        </w:rPr>
-      </w:pPr>
-      <w:r>
-        <w:rPr>
-          <w:rFonts w:ascii="Times New Roman" w:hAnsi="Times New Roman" w:cs="Times New Roman"/>
-          <w:sz w:val="28"/>
-          <w:szCs w:val="28"/>
-          <w:lang w:val="uk-UA"/>
-        </w:rPr>
-        <w:t>1. Користувач натискає кнопку “Пошук друга”.</w:t>
-      </w:r>
-    </w:p>
-    <w:p>
-      <w:pPr>
-        <w:jc w:val="both"/>
-        <w:rPr>
-          <w:rFonts w:ascii="Times New Roman" w:hAnsi="Times New Roman" w:cs="Times New Roman"/>
-          <w:sz w:val="28"/>
-          <w:szCs w:val="28"/>
-          <w:lang w:val="uk-UA"/>
-        </w:rPr>
-      </w:pPr>
-      <w:r>
-        <w:rPr>
-          <w:rFonts w:ascii="Times New Roman" w:hAnsi="Times New Roman" w:cs="Times New Roman"/>
-          <w:sz w:val="28"/>
-          <w:szCs w:val="28"/>
-          <w:lang w:val="uk-UA"/>
-        </w:rPr>
-        <w:t>2. Відкривається сторінка з формою для пошуку.</w:t>
-      </w:r>
-    </w:p>
-    <w:p>
-      <w:pPr>
-        <w:jc w:val="both"/>
-        <w:rPr>
-          <w:rFonts w:ascii="Times New Roman" w:hAnsi="Times New Roman" w:cs="Times New Roman"/>
-          <w:sz w:val="28"/>
-          <w:szCs w:val="28"/>
-          <w:lang w:val="uk-UA"/>
-        </w:rPr>
-      </w:pPr>
-      <w:r>
-        <w:rPr>
-          <w:rFonts w:ascii="Times New Roman" w:hAnsi="Times New Roman" w:cs="Times New Roman"/>
-          <w:sz w:val="28"/>
-          <w:szCs w:val="28"/>
-          <w:lang w:val="uk-UA"/>
-        </w:rPr>
-        <w:t>3. Користувач заповнює форму, натискає кнопку “Знайти”.</w:t>
-      </w:r>
-    </w:p>
-    <w:p>
-      <w:pPr>
-        <w:jc w:val="both"/>
-        <w:rPr>
-          <w:rFonts w:ascii="Times New Roman" w:hAnsi="Times New Roman" w:cs="Times New Roman"/>
-          <w:sz w:val="28"/>
-          <w:szCs w:val="28"/>
-          <w:lang w:val="uk-UA"/>
-        </w:rPr>
-      </w:pPr>
-      <w:r>
-        <w:rPr>
-          <w:rFonts w:ascii="Times New Roman" w:hAnsi="Times New Roman" w:cs="Times New Roman"/>
-          <w:sz w:val="28"/>
-          <w:szCs w:val="28"/>
-          <w:lang w:val="uk-UA"/>
-        </w:rPr>
-        <w:t>4. Програма перевіряє введену користувачем інформацію і знаходить помилки.</w:t>
-      </w:r>
-    </w:p>
-    <w:p>
-      <w:pPr>
-        <w:jc w:val="both"/>
-        <w:rPr>
-          <w:rFonts w:ascii="Times New Roman" w:hAnsi="Times New Roman" w:cs="Times New Roman"/>
-          <w:sz w:val="28"/>
-          <w:szCs w:val="28"/>
-          <w:lang w:val="uk-UA"/>
-        </w:rPr>
-      </w:pPr>
-      <w:r>
-        <w:rPr>
-          <w:rFonts w:ascii="Times New Roman" w:hAnsi="Times New Roman" w:cs="Times New Roman"/>
-          <w:sz w:val="28"/>
-          <w:szCs w:val="28"/>
-          <w:lang w:val="uk-UA"/>
-        </w:rPr>
-        <w:t>5. Програма виводить користувачу повідомлення про помилки.</w:t>
-      </w:r>
-    </w:p>
-    <w:p>
-      <w:pPr>
-        <w:jc w:val="both"/>
-        <w:rPr>
-          <w:rFonts w:ascii="Times New Roman" w:hAnsi="Times New Roman" w:cs="Times New Roman"/>
-          <w:i/>
-          <w:iCs/>
-          <w:sz w:val="28"/>
-          <w:szCs w:val="28"/>
-          <w:lang w:val="uk-UA"/>
-        </w:rPr>
-      </w:pPr>
-      <w:r>
-        <w:rPr>
-          <w:rFonts w:ascii="Times New Roman" w:hAnsi="Times New Roman" w:cs="Times New Roman"/>
-          <w:i/>
-          <w:iCs/>
-          <w:sz w:val="28"/>
-          <w:szCs w:val="28"/>
-          <w:lang w:val="uk-UA"/>
-        </w:rPr>
-        <w:t>Додатковий</w:t>
-      </w:r>
-      <w:r>
-        <w:rPr>
-          <w:rFonts w:ascii="Times New Roman" w:hAnsi="Times New Roman" w:cs="Times New Roman"/>
-          <w:i/>
-          <w:iCs/>
-          <w:sz w:val="28"/>
-          <w:szCs w:val="28"/>
-          <w:lang w:val="uk-UA"/>
-        </w:rPr>
-        <w:t xml:space="preserve"> сценарій</w:t>
-      </w:r>
-    </w:p>
-    <w:p>
-      <w:pPr>
-        <w:jc w:val="both"/>
-        <w:rPr>
-          <w:rFonts w:ascii="Times New Roman" w:hAnsi="Times New Roman" w:cs="Times New Roman"/>
-          <w:sz w:val="28"/>
-          <w:szCs w:val="28"/>
-          <w:lang w:val="uk-UA"/>
-        </w:rPr>
-      </w:pPr>
-      <w:r>
-        <w:rPr>
-          <w:rFonts w:ascii="Times New Roman" w:hAnsi="Times New Roman" w:cs="Times New Roman"/>
-          <w:sz w:val="28"/>
-          <w:szCs w:val="28"/>
-          <w:lang w:val="uk-UA"/>
-        </w:rPr>
-        <w:t>1. Користувач натискає кнопку “Пошук друга”.</w:t>
-      </w:r>
-    </w:p>
-    <w:p>
-      <w:pPr>
-        <w:jc w:val="both"/>
-        <w:rPr>
-          <w:rFonts w:ascii="Times New Roman" w:hAnsi="Times New Roman" w:cs="Times New Roman"/>
-          <w:sz w:val="28"/>
-          <w:szCs w:val="28"/>
-          <w:lang w:val="uk-UA"/>
-        </w:rPr>
-      </w:pPr>
-      <w:r>
-        <w:rPr>
-          <w:rFonts w:ascii="Times New Roman" w:hAnsi="Times New Roman" w:cs="Times New Roman"/>
-          <w:sz w:val="28"/>
-          <w:szCs w:val="28"/>
-          <w:lang w:val="uk-UA"/>
-        </w:rPr>
-        <w:t>2. Відкривається сторінка з формою для пошуку.</w:t>
-      </w:r>
-    </w:p>
-    <w:p>
-      <w:pPr>
-        <w:jc w:val="both"/>
-        <w:rPr>
-          <w:rFonts w:ascii="Times New Roman" w:hAnsi="Times New Roman" w:cs="Times New Roman"/>
-          <w:sz w:val="28"/>
-          <w:szCs w:val="28"/>
-          <w:lang w:val="uk-UA"/>
-        </w:rPr>
-      </w:pPr>
-      <w:r>
-        <w:rPr>
-          <w:rFonts w:ascii="Times New Roman" w:hAnsi="Times New Roman" w:cs="Times New Roman"/>
-          <w:sz w:val="28"/>
-          <w:szCs w:val="28"/>
-          <w:lang w:val="uk-UA"/>
-        </w:rPr>
-        <w:t>3. Користувач заповнює форму, натискає кнопку “Знайти”.</w:t>
-      </w:r>
-    </w:p>
-    <w:p>
-      <w:pPr>
-        <w:jc w:val="both"/>
-        <w:rPr>
-          <w:rFonts w:ascii="Times New Roman" w:hAnsi="Times New Roman" w:cs="Times New Roman"/>
-          <w:sz w:val="28"/>
-          <w:szCs w:val="28"/>
-          <w:lang w:val="uk-UA"/>
-        </w:rPr>
-      </w:pPr>
-      <w:r>
-        <w:rPr>
-          <w:rFonts w:ascii="Times New Roman" w:hAnsi="Times New Roman" w:cs="Times New Roman"/>
-          <w:sz w:val="28"/>
-          <w:szCs w:val="28"/>
-          <w:lang w:val="uk-UA"/>
-        </w:rPr>
-        <w:t xml:space="preserve">4. Програма виконує пошук і повертає результат пошуку у вигляді списку осіб за даними, які були введені користувачем. У випадку, коли людину за умовами пошуку не знайдено, повертає повідомлення про відсутність людини у списку. Якщо користувач ще не додав осіб і список виявився порожнім, то програма повертає повідомлення про відсутність осіб у списку і неможливість здійснювати пошук. </w:t>
-      </w:r>
-    </w:p>
-    <w:p>
-      <w:pPr>
-        <w:jc w:val="both"/>
-        <w:rPr>
-          <w:rFonts w:ascii="Times New Roman" w:hAnsi="Times New Roman" w:cs="Times New Roman"/>
-          <w:sz w:val="28"/>
-          <w:szCs w:val="28"/>
-          <w:lang w:val="uk-UA"/>
-        </w:rPr>
-      </w:pPr>
-      <w:r>
-        <w:rPr>
-          <w:rFonts w:ascii="Times New Roman" w:hAnsi="Times New Roman" w:cs="Times New Roman"/>
-          <w:sz w:val="28"/>
-          <w:szCs w:val="28"/>
-          <w:lang w:val="uk-UA"/>
-        </w:rPr>
-        <w:t>5. Користувач обирає людину, яку хоче видалити зі списку.</w:t>
-      </w:r>
-    </w:p>
-    <w:p>
-      <w:pPr>
-        <w:jc w:val="both"/>
-        <w:rPr>
-          <w:rFonts w:ascii="Times New Roman" w:hAnsi="Times New Roman" w:cs="Times New Roman"/>
-          <w:sz w:val="28"/>
-          <w:szCs w:val="28"/>
-          <w:lang w:val="uk-UA"/>
-        </w:rPr>
-      </w:pPr>
-      <w:r>
-        <w:rPr>
-          <w:rFonts w:ascii="Times New Roman" w:hAnsi="Times New Roman" w:cs="Times New Roman"/>
-          <w:sz w:val="28"/>
-          <w:szCs w:val="28"/>
-          <w:lang w:val="uk-UA"/>
-        </w:rPr>
-        <w:t>6. Відкривається наступна сторінка з інформацією про людину.</w:t>
-      </w:r>
-    </w:p>
-    <w:p>
-      <w:pPr>
-        <w:jc w:val="both"/>
-        <w:rPr>
-          <w:rFonts w:ascii="Times New Roman" w:hAnsi="Times New Roman" w:cs="Times New Roman"/>
-          <w:sz w:val="28"/>
-          <w:szCs w:val="28"/>
-          <w:lang w:val="uk-UA"/>
-        </w:rPr>
-      </w:pPr>
-      <w:r>
-        <w:rPr>
-          <w:rFonts w:ascii="Times New Roman" w:hAnsi="Times New Roman" w:cs="Times New Roman"/>
-          <w:sz w:val="28"/>
-          <w:szCs w:val="28"/>
-          <w:lang w:val="uk-UA"/>
-        </w:rPr>
-        <w:t>7. Користувач натискає кнопку “</w:t>
-      </w:r>
-      <w:r>
-        <w:rPr>
-          <w:rFonts w:ascii="Times New Roman" w:hAnsi="Times New Roman" w:cs="Times New Roman"/>
-          <w:sz w:val="28"/>
-          <w:szCs w:val="28"/>
-          <w:lang w:val="uk-UA"/>
-        </w:rPr>
-        <w:t>Видалити</w:t>
-      </w:r>
-      <w:r>
-        <w:rPr>
-          <w:rFonts w:ascii="Times New Roman" w:hAnsi="Times New Roman" w:cs="Times New Roman"/>
-          <w:sz w:val="28"/>
-          <w:szCs w:val="28"/>
-          <w:lang w:val="uk-UA"/>
-        </w:rPr>
-        <w:t>”.</w:t>
-      </w:r>
-    </w:p>
-    <w:p>
-      <w:pPr>
-        <w:jc w:val="both"/>
-        <w:rPr>
-          <w:rFonts w:ascii="Times New Roman" w:hAnsi="Times New Roman" w:cs="Times New Roman"/>
-          <w:sz w:val="28"/>
-          <w:szCs w:val="28"/>
-          <w:lang w:val="uk-UA"/>
-        </w:rPr>
-      </w:pPr>
-      <w:r>
-        <w:rPr>
-          <w:rFonts w:ascii="Times New Roman" w:hAnsi="Times New Roman" w:cs="Times New Roman"/>
-          <w:sz w:val="28"/>
-          <w:szCs w:val="28"/>
-          <w:lang w:val="uk-UA"/>
-        </w:rPr>
-        <w:t xml:space="preserve">8. Виводиться діалогове вікно і запрошує підтвердження </w:t>
-      </w:r>
-      <w:r>
-        <w:rPr>
-          <w:rFonts w:ascii="Times New Roman" w:hAnsi="Times New Roman" w:cs="Times New Roman"/>
-          <w:sz w:val="28"/>
-          <w:szCs w:val="28"/>
-          <w:lang w:val="uk-UA"/>
-        </w:rPr>
-        <w:t>видалення людини</w:t>
-      </w:r>
-      <w:r>
-        <w:rPr>
-          <w:rFonts w:ascii="Times New Roman" w:hAnsi="Times New Roman" w:cs="Times New Roman"/>
-          <w:sz w:val="28"/>
-          <w:szCs w:val="28"/>
-          <w:lang w:val="uk-UA"/>
-        </w:rPr>
-        <w:t>.</w:t>
-      </w:r>
-    </w:p>
-    <w:p>
-      <w:pPr>
-        <w:jc w:val="both"/>
-        <w:rPr>
-          <w:rFonts w:ascii="Times New Roman" w:hAnsi="Times New Roman" w:cs="Times New Roman"/>
-          <w:sz w:val="28"/>
-          <w:szCs w:val="28"/>
-          <w:lang w:val="uk-UA"/>
-        </w:rPr>
-      </w:pPr>
-      <w:r>
-        <w:rPr>
-          <w:rFonts w:ascii="Times New Roman" w:hAnsi="Times New Roman" w:cs="Times New Roman"/>
-          <w:sz w:val="28"/>
-          <w:szCs w:val="28"/>
-          <w:lang w:val="uk-UA"/>
-        </w:rPr>
-        <w:t xml:space="preserve">9. Користувач </w:t>
-      </w:r>
-      <w:r>
-        <w:rPr>
-          <w:rFonts w:ascii="Times New Roman" w:hAnsi="Times New Roman" w:cs="Times New Roman"/>
-          <w:sz w:val="28"/>
-          <w:szCs w:val="28"/>
-          <w:lang w:val="uk-UA"/>
-        </w:rPr>
-        <w:t xml:space="preserve">не </w:t>
-      </w:r>
-      <w:r>
-        <w:rPr>
-          <w:rFonts w:ascii="Times New Roman" w:hAnsi="Times New Roman" w:cs="Times New Roman"/>
-          <w:sz w:val="28"/>
-          <w:szCs w:val="28"/>
-          <w:lang w:val="uk-UA"/>
-        </w:rPr>
-        <w:t xml:space="preserve">підтверджує </w:t>
-      </w:r>
-      <w:r>
-        <w:rPr>
-          <w:rFonts w:ascii="Times New Roman" w:hAnsi="Times New Roman" w:cs="Times New Roman"/>
-          <w:sz w:val="28"/>
-          <w:szCs w:val="28"/>
-          <w:lang w:val="uk-UA"/>
-        </w:rPr>
-        <w:t>видалення</w:t>
-      </w:r>
-      <w:r>
-        <w:rPr>
-          <w:rFonts w:ascii="Times New Roman" w:hAnsi="Times New Roman" w:cs="Times New Roman"/>
-          <w:sz w:val="28"/>
-          <w:szCs w:val="28"/>
-          <w:lang w:val="uk-UA"/>
-        </w:rPr>
-        <w:t>.</w:t>
-      </w:r>
-    </w:p>
-    <w:p>
-      <w:pPr>
-        <w:jc w:val="both"/>
-        <w:rPr>
-          <w:rFonts w:ascii="Times New Roman" w:hAnsi="Times New Roman" w:cs="Times New Roman"/>
-          <w:sz w:val="28"/>
-          <w:szCs w:val="28"/>
-          <w:lang w:val="uk-UA"/>
-        </w:rPr>
-      </w:pPr>
-      <w:r>
-        <w:rPr>
-          <w:rFonts w:ascii="Times New Roman" w:hAnsi="Times New Roman" w:cs="Times New Roman"/>
-          <w:sz w:val="28"/>
-          <w:szCs w:val="28"/>
-          <w:lang w:val="uk-UA"/>
-        </w:rPr>
-        <w:t xml:space="preserve">10. Діалогове вікно закривається і програма скасовує </w:t>
-      </w:r>
-      <w:r>
-        <w:rPr>
-          <w:rFonts w:ascii="Times New Roman" w:hAnsi="Times New Roman" w:cs="Times New Roman"/>
-          <w:sz w:val="28"/>
-          <w:szCs w:val="28"/>
-          <w:lang w:val="uk-UA"/>
-        </w:rPr>
-        <w:t>видалення.</w:t>
-      </w:r>
-    </w:p>
-    <w:p>
-      <w:pPr>
-        <w:jc w:val="both"/>
-        <w:rPr>
-          <w:rFonts w:ascii="Times New Roman" w:hAnsi="Times New Roman" w:cs="Times New Roman"/>
-          <w:b/>
-          <w:bCs/>
-          <w:sz w:val="28"/>
-          <w:szCs w:val="28"/>
-          <w:lang w:val="uk-UA"/>
-        </w:rPr>
-      </w:pPr>
-      <w:r>
-        <w:rPr>
-          <w:rFonts w:ascii="Times New Roman" w:hAnsi="Times New Roman" w:cs="Times New Roman"/>
-          <w:b/>
-          <w:bCs/>
-          <w:sz w:val="28"/>
-          <w:szCs w:val="28"/>
-          <w:lang w:val="uk-UA"/>
-        </w:rPr>
-        <w:lastRenderedPageBreak/>
-        <w:t xml:space="preserve">Сценарій </w:t>
-      </w:r>
-      <w:r>
-        <w:rPr>
-          <w:rFonts w:ascii="Times New Roman" w:hAnsi="Times New Roman" w:cs="Times New Roman"/>
-          <w:b/>
-          <w:bCs/>
-          <w:sz w:val="28"/>
-          <w:szCs w:val="28"/>
-          <w:lang w:val="uk-UA"/>
-        </w:rPr>
-        <w:t>7</w:t>
-      </w:r>
-      <w:r>
-        <w:rPr>
-          <w:rFonts w:ascii="Times New Roman" w:hAnsi="Times New Roman" w:cs="Times New Roman"/>
-          <w:b/>
-          <w:bCs/>
-          <w:sz w:val="28"/>
-          <w:szCs w:val="28"/>
-          <w:lang w:val="uk-UA"/>
-        </w:rPr>
-        <w:t>. Додавання друга</w:t>
+        <w:t>Сценарій 7. Додавання друга</w:t>
       </w:r>
     </w:p>
     <w:p>
@@ -4712,6 +4562,7 @@
       <w:r>
         <w:rPr>
           <w:rFonts w:ascii="Times New Roman" w:hAnsi="Times New Roman" w:cs="Times New Roman"/>
+          <w:noProof/>
           <w:sz w:val="28"/>
           <w:szCs w:val="28"/>
           <w:lang w:val="uk-UA"/>
@@ -4936,6 +4787,7 @@
       <w:r>
         <w:rPr>
           <w:rFonts w:ascii="Times New Roman" w:hAnsi="Times New Roman" w:cs="Times New Roman"/>
+          <w:noProof/>
           <w:sz w:val="28"/>
           <w:szCs w:val="28"/>
           <w:lang w:val="uk-UA"/>
@@ -5099,43 +4951,7 @@
           <w:szCs w:val="28"/>
           <w:lang w:val="uk-UA"/>
         </w:rPr>
-        <w:t xml:space="preserve"> Також тут є кнопки “Видалити” та </w:t>
-      </w:r>
-      <w:r>
-        <w:rPr>
-          <w:rFonts w:ascii="Times New Roman" w:hAnsi="Times New Roman" w:cs="Times New Roman"/>
-          <w:sz w:val="28"/>
-          <w:szCs w:val="28"/>
-          <w:lang w:val="uk-UA"/>
-        </w:rPr>
-        <w:t>“</w:t>
-      </w:r>
-      <w:r>
-        <w:rPr>
-          <w:rFonts w:ascii="Times New Roman" w:hAnsi="Times New Roman" w:cs="Times New Roman"/>
-          <w:sz w:val="28"/>
-          <w:szCs w:val="28"/>
-          <w:lang w:val="uk-UA"/>
-        </w:rPr>
-        <w:t>Редагувати</w:t>
-      </w:r>
-      <w:r>
-        <w:rPr>
-          <w:rFonts w:ascii="Times New Roman" w:hAnsi="Times New Roman" w:cs="Times New Roman"/>
-          <w:sz w:val="28"/>
-          <w:szCs w:val="28"/>
-          <w:lang w:val="uk-UA"/>
-        </w:rPr>
-        <w:t>”</w:t>
-      </w:r>
-      <w:r>
-        <w:rPr>
-          <w:rFonts w:ascii="Times New Roman" w:hAnsi="Times New Roman" w:cs="Times New Roman"/>
-          <w:sz w:val="28"/>
-          <w:szCs w:val="28"/>
-          <w:lang w:val="uk-UA"/>
-        </w:rPr>
-        <w:t>.</w:t>
+        <w:t xml:space="preserve"> Також тут є кнопки “Видалити” та “Редагувати”.</w:t>
       </w:r>
     </w:p>
     <w:p>
@@ -5151,6 +4967,7 @@
       <w:r>
         <w:rPr>
           <w:rFonts w:ascii="Times New Roman" w:hAnsi="Times New Roman" w:cs="Times New Roman"/>
+          <w:noProof/>
           <w:sz w:val="28"/>
           <w:szCs w:val="28"/>
           <w:lang w:val="uk-UA"/>
@@ -5681,79 +5498,7 @@
           <w:szCs w:val="28"/>
           <w:lang w:val="uk-UA"/>
         </w:rPr>
-        <w:t xml:space="preserve">Поля </w:t>
-      </w:r>
-      <w:r>
-        <w:rPr>
-          <w:rFonts w:ascii="Times New Roman" w:hAnsi="Times New Roman" w:cs="Times New Roman"/>
-          <w:sz w:val="28"/>
-          <w:szCs w:val="28"/>
-          <w:lang w:val="uk-UA"/>
-        </w:rPr>
-        <w:t>прізвищ</w:t>
-      </w:r>
-      <w:r>
-        <w:rPr>
-          <w:rFonts w:ascii="Times New Roman" w:hAnsi="Times New Roman" w:cs="Times New Roman"/>
-          <w:sz w:val="28"/>
-          <w:szCs w:val="28"/>
-          <w:lang w:val="uk-UA"/>
-        </w:rPr>
-        <w:t>а</w:t>
-      </w:r>
-      <w:r>
-        <w:rPr>
-          <w:rFonts w:ascii="Times New Roman" w:hAnsi="Times New Roman" w:cs="Times New Roman"/>
-          <w:sz w:val="28"/>
-          <w:szCs w:val="28"/>
-          <w:lang w:val="uk-UA"/>
-        </w:rPr>
-        <w:t>, ім’я</w:t>
-      </w:r>
-      <w:r>
-        <w:rPr>
-          <w:rFonts w:ascii="Times New Roman" w:hAnsi="Times New Roman" w:cs="Times New Roman"/>
-          <w:sz w:val="28"/>
-          <w:szCs w:val="28"/>
-          <w:lang w:val="uk-UA"/>
-        </w:rPr>
-        <w:t xml:space="preserve"> та </w:t>
-      </w:r>
-      <w:r>
-        <w:rPr>
-          <w:rFonts w:ascii="Times New Roman" w:hAnsi="Times New Roman" w:cs="Times New Roman"/>
-          <w:sz w:val="28"/>
-          <w:szCs w:val="28"/>
-          <w:lang w:val="uk-UA"/>
-        </w:rPr>
-        <w:t>міст</w:t>
-      </w:r>
-      <w:r>
-        <w:rPr>
-          <w:rFonts w:ascii="Times New Roman" w:hAnsi="Times New Roman" w:cs="Times New Roman"/>
-          <w:sz w:val="28"/>
-          <w:szCs w:val="28"/>
-          <w:lang w:val="uk-UA"/>
-        </w:rPr>
-        <w:t>а</w:t>
-      </w:r>
-      <w:r>
-        <w:rPr>
-          <w:rFonts w:ascii="Times New Roman" w:hAnsi="Times New Roman" w:cs="Times New Roman"/>
-          <w:sz w:val="28"/>
-          <w:szCs w:val="28"/>
-          <w:lang w:val="uk-UA"/>
-        </w:rPr>
-        <w:t xml:space="preserve"> проживання</w:t>
-      </w:r>
-      <w:r>
-        <w:rPr>
-          <w:rFonts w:ascii="Times New Roman" w:hAnsi="Times New Roman" w:cs="Times New Roman"/>
-          <w:sz w:val="28"/>
-          <w:szCs w:val="28"/>
-          <w:lang w:val="uk-UA"/>
-        </w:rPr>
-        <w:t xml:space="preserve"> – текстові. Поле року народження числове. У текстових полях має бути не менше 2х літер і не більше 50ти. У числовому – 4ри цифри, тобто рік народження. Усі поля пошуку є обов’язковими.</w:t>
+        <w:t>Поля прізвища, ім’я та міста проживання – текстові. Поле року народження числове. У текстових полях має бути не менше 2х літер і не більше 50ти. У числовому – 4ри цифри, тобто рік народження. Усі поля пошуку є обов’язковими.</w:t>
       </w:r>
     </w:p>
     <w:p>
@@ -5773,6 +5518,7 @@
           <w:rFonts w:ascii="Times New Roman" w:hAnsi="Times New Roman" w:cs="Times New Roman"/>
           <w:b/>
           <w:bCs/>
+          <w:noProof/>
           <w:sz w:val="28"/>
           <w:szCs w:val="28"/>
           <w:lang w:val="uk-UA"/>
@@ -5865,34 +5611,7 @@
           <w:szCs w:val="28"/>
           <w:lang w:val="uk-UA"/>
         </w:rPr>
-        <w:t xml:space="preserve">Вигляд сторінки </w:t>
-      </w:r>
-      <w:r>
-        <w:rPr>
-          <w:rFonts w:ascii="Times New Roman" w:hAnsi="Times New Roman" w:cs="Times New Roman"/>
-          <w:sz w:val="28"/>
-          <w:szCs w:val="28"/>
-          <w:lang w:val="uk-UA"/>
-        </w:rPr>
-        <w:t>“</w:t>
-      </w:r>
-      <w:r>
-        <w:rPr>
-          <w:rFonts w:ascii="Times New Roman" w:hAnsi="Times New Roman" w:cs="Times New Roman"/>
-          <w:sz w:val="28"/>
-          <w:szCs w:val="28"/>
-          <w:lang w:val="uk-UA"/>
-        </w:rPr>
-        <w:t>Знайти друга</w:t>
-      </w:r>
-      <w:r>
-        <w:rPr>
-          <w:rFonts w:ascii="Times New Roman" w:hAnsi="Times New Roman" w:cs="Times New Roman"/>
-          <w:sz w:val="28"/>
-          <w:szCs w:val="28"/>
-          <w:lang w:val="uk-UA"/>
-        </w:rPr>
-        <w:t>”</w:t>
+        <w:t>Вигляд сторінки “Знайти друга”</w:t>
       </w:r>
     </w:p>
     <w:p>
@@ -5930,25 +5649,7 @@
           <w:szCs w:val="28"/>
           <w:lang w:val="uk-UA"/>
         </w:rPr>
-        <w:t xml:space="preserve"> </w:t>
-      </w:r>
-      <w:r>
-        <w:rPr>
-          <w:rFonts w:ascii="Times New Roman" w:hAnsi="Times New Roman" w:cs="Times New Roman"/>
-          <w:sz w:val="28"/>
-          <w:szCs w:val="28"/>
-          <w:lang w:val="uk-UA"/>
-        </w:rPr>
-        <w:t>У випадку, коли користувач ввів некоректні дані, на екран виводиться повідомлення про помилки.</w:t>
-      </w:r>
-      <w:r>
-        <w:rPr>
-          <w:rFonts w:ascii="Times New Roman" w:hAnsi="Times New Roman" w:cs="Times New Roman"/>
-          <w:sz w:val="28"/>
-          <w:szCs w:val="28"/>
-          <w:lang w:val="uk-UA"/>
-        </w:rPr>
-        <w:t xml:space="preserve"> Користувач може переглянути інформацію про друга, натиснувши на нього.</w:t>
+        <w:t xml:space="preserve"> У випадку, коли користувач ввів некоректні дані, на екран виводиться повідомлення про помилки. Користувач може переглянути інформацію про друга, натиснувши на нього.</w:t>
       </w:r>
     </w:p>
     <w:p>
@@ -5964,6 +5665,7 @@
       <w:r>
         <w:rPr>
           <w:rFonts w:ascii="Times New Roman" w:hAnsi="Times New Roman" w:cs="Times New Roman"/>
+          <w:noProof/>
           <w:sz w:val="28"/>
           <w:szCs w:val="28"/>
           <w:lang w:val="uk-UA"/>
@@ -6066,29 +5768,7 @@
           <w:szCs w:val="28"/>
           <w:lang w:val="uk-UA"/>
         </w:rPr>
-        <w:t xml:space="preserve">Вимога </w:t>
-      </w:r>
-      <w:r>
-        <w:rPr>
-          <w:rFonts w:ascii="Times New Roman" w:hAnsi="Times New Roman" w:cs="Times New Roman"/>
-          <w:b/>
-          <w:bCs/>
-          <w:sz w:val="28"/>
-          <w:szCs w:val="28"/>
-          <w:lang w:val="uk-UA"/>
-        </w:rPr>
-        <w:t>5</w:t>
-      </w:r>
-      <w:r>
-        <w:rPr>
-          <w:rFonts w:ascii="Times New Roman" w:hAnsi="Times New Roman" w:cs="Times New Roman"/>
-          <w:b/>
-          <w:bCs/>
-          <w:sz w:val="28"/>
-          <w:szCs w:val="28"/>
-          <w:lang w:val="uk-UA"/>
-        </w:rPr>
-        <w:t>. Редагування інформації про друзів</w:t>
+        <w:t>Вимога 5. Редагування інформації про друзів</w:t>
       </w:r>
     </w:p>
     <w:p>
@@ -6189,16 +5869,7 @@
           <w:szCs w:val="28"/>
           <w:lang w:val="uk-UA"/>
         </w:rPr>
-        <w:t xml:space="preserve">Відкривається </w:t>
-      </w:r>
-      <w:r>
-        <w:rPr>
-          <w:rFonts w:ascii="Times New Roman" w:hAnsi="Times New Roman" w:cs="Times New Roman"/>
-          <w:sz w:val="28"/>
-          <w:szCs w:val="28"/>
-          <w:lang w:val="uk-UA"/>
-        </w:rPr>
-        <w:t xml:space="preserve">сторінка, на якій є форма для заповнення. Щоб </w:t>
+        <w:t xml:space="preserve">Відкривається сторінка, на якій є форма для заповнення. Щоб </w:t>
       </w:r>
       <w:r>
         <w:rPr>
@@ -6486,6 +6157,7 @@
       <w:r>
         <w:rPr>
           <w:rFonts w:ascii="Times New Roman" w:hAnsi="Times New Roman" w:cs="Times New Roman"/>
+          <w:noProof/>
           <w:sz w:val="28"/>
           <w:szCs w:val="28"/>
           <w:lang w:val="uk-UA"/>
@@ -6751,25 +6423,7 @@
           <w:szCs w:val="28"/>
           <w:lang w:val="uk-UA"/>
         </w:rPr>
-        <w:t xml:space="preserve">, провівши усі маніпуляції, які прописані </w:t>
-      </w:r>
-      <w:r>
-        <w:rPr>
-          <w:rFonts w:ascii="Times New Roman" w:hAnsi="Times New Roman" w:cs="Times New Roman"/>
-          <w:sz w:val="28"/>
-          <w:szCs w:val="28"/>
-          <w:lang w:val="uk-UA"/>
-        </w:rPr>
-        <w:t>у п. Вимога 4</w:t>
-      </w:r>
-      <w:r>
-        <w:rPr>
-          <w:rFonts w:ascii="Times New Roman" w:hAnsi="Times New Roman" w:cs="Times New Roman"/>
-          <w:sz w:val="28"/>
-          <w:szCs w:val="28"/>
-          <w:lang w:val="uk-UA"/>
-        </w:rPr>
-        <w:t xml:space="preserve">, </w:t>
+        <w:t xml:space="preserve">, провівши усі маніпуляції, які прописані у п. Вимога 4, </w:t>
       </w:r>
       <w:r>
         <w:rPr>
@@ -6948,87 +6602,84 @@
     </w:p>
     <w:p>
       <w:pPr>
-        <w:pStyle w:val="a3"/>
-        <w:numPr>
-          <w:ilvl w:val="0"/>
-          <w:numId w:val="10"/>
-        </w:numPr>
-        <w:jc w:val="both"/>
-        <w:rPr>
-          <w:rFonts w:ascii="Times New Roman" w:hAnsi="Times New Roman" w:cs="Times New Roman"/>
-          <w:sz w:val="28"/>
-          <w:szCs w:val="28"/>
-          <w:lang w:val="uk-UA"/>
-        </w:rPr>
-      </w:pPr>
-      <w:r>
-        <w:rPr>
-          <w:rFonts w:ascii="Times New Roman" w:hAnsi="Times New Roman" w:cs="Times New Roman"/>
-          <w:sz w:val="28"/>
-          <w:szCs w:val="28"/>
-          <w:lang w:val="uk-UA"/>
-        </w:rPr>
-        <w:t>ПІБ</w:t>
-      </w:r>
-      <w:r>
-        <w:rPr>
-          <w:rFonts w:ascii="Times New Roman" w:hAnsi="Times New Roman" w:cs="Times New Roman"/>
-          <w:sz w:val="28"/>
-          <w:szCs w:val="28"/>
-          <w:lang w:val="uk-UA"/>
-        </w:rPr>
-        <w:t xml:space="preserve">, </w:t>
-      </w:r>
-    </w:p>
-    <w:p>
-      <w:pPr>
-        <w:pStyle w:val="a3"/>
-        <w:numPr>
-          <w:ilvl w:val="0"/>
-          <w:numId w:val="10"/>
-        </w:numPr>
-        <w:jc w:val="both"/>
-        <w:rPr>
-          <w:rFonts w:ascii="Times New Roman" w:hAnsi="Times New Roman" w:cs="Times New Roman"/>
-          <w:sz w:val="28"/>
-          <w:szCs w:val="28"/>
-          <w:lang w:val="uk-UA"/>
-        </w:rPr>
-      </w:pPr>
-      <w:r>
-        <w:rPr>
-          <w:rFonts w:ascii="Times New Roman" w:hAnsi="Times New Roman" w:cs="Times New Roman"/>
-          <w:sz w:val="28"/>
-          <w:szCs w:val="28"/>
-          <w:lang w:val="uk-UA"/>
-        </w:rPr>
-        <w:t>Дата народження</w:t>
-      </w:r>
-      <w:r>
-        <w:rPr>
-          <w:rFonts w:ascii="Times New Roman" w:hAnsi="Times New Roman" w:cs="Times New Roman"/>
-          <w:sz w:val="28"/>
-          <w:szCs w:val="28"/>
-          <w:lang w:val="uk-UA"/>
-        </w:rPr>
-        <w:t xml:space="preserve">, </w:t>
-      </w:r>
-    </w:p>
-    <w:p>
-      <w:pPr>
-        <w:pStyle w:val="a3"/>
-        <w:numPr>
-          <w:ilvl w:val="0"/>
-          <w:numId w:val="10"/>
-        </w:numPr>
-        <w:jc w:val="both"/>
-        <w:rPr>
-          <w:rFonts w:ascii="Times New Roman" w:hAnsi="Times New Roman" w:cs="Times New Roman"/>
-          <w:sz w:val="28"/>
-          <w:szCs w:val="28"/>
-          <w:lang w:val="uk-UA"/>
-        </w:rPr>
-      </w:pPr>
+        <w:ind w:left="425"/>
+        <w:jc w:val="both"/>
+        <w:rPr>
+          <w:rFonts w:ascii="Times New Roman" w:hAnsi="Times New Roman" w:cs="Times New Roman"/>
+          <w:sz w:val="28"/>
+          <w:szCs w:val="28"/>
+          <w:lang w:val="uk-UA"/>
+        </w:rPr>
+      </w:pPr>
+      <w:r>
+        <w:rPr>
+          <w:rFonts w:ascii="Times New Roman" w:hAnsi="Times New Roman" w:cs="Times New Roman"/>
+          <w:sz w:val="28"/>
+          <w:szCs w:val="28"/>
+          <w:lang w:val="uk-UA"/>
+        </w:rPr>
+        <w:t xml:space="preserve">1. </w:t>
+      </w:r>
+      <w:r>
+        <w:rPr>
+          <w:rFonts w:ascii="Times New Roman" w:hAnsi="Times New Roman" w:cs="Times New Roman"/>
+          <w:sz w:val="28"/>
+          <w:szCs w:val="28"/>
+          <w:lang w:val="uk-UA"/>
+        </w:rPr>
+        <w:t xml:space="preserve">ПІБ, </w:t>
+      </w:r>
+    </w:p>
+    <w:p>
+      <w:pPr>
+        <w:ind w:left="425"/>
+        <w:jc w:val="both"/>
+        <w:rPr>
+          <w:rFonts w:ascii="Times New Roman" w:hAnsi="Times New Roman" w:cs="Times New Roman"/>
+          <w:sz w:val="28"/>
+          <w:szCs w:val="28"/>
+          <w:lang w:val="uk-UA"/>
+        </w:rPr>
+      </w:pPr>
+      <w:r>
+        <w:rPr>
+          <w:rFonts w:ascii="Times New Roman" w:hAnsi="Times New Roman" w:cs="Times New Roman"/>
+          <w:sz w:val="28"/>
+          <w:szCs w:val="28"/>
+          <w:lang w:val="en-US"/>
+        </w:rPr>
+        <w:t xml:space="preserve">2. </w:t>
+      </w:r>
+      <w:r>
+        <w:rPr>
+          <w:rFonts w:ascii="Times New Roman" w:hAnsi="Times New Roman" w:cs="Times New Roman"/>
+          <w:sz w:val="28"/>
+          <w:szCs w:val="28"/>
+          <w:lang w:val="uk-UA"/>
+        </w:rPr>
+        <w:t xml:space="preserve">Дата народження, </w:t>
+      </w:r>
+    </w:p>
+    <w:p>
+      <w:pPr>
+        <w:ind w:firstLine="425"/>
+        <w:jc w:val="both"/>
+        <w:rPr>
+          <w:rFonts w:ascii="Times New Roman" w:hAnsi="Times New Roman" w:cs="Times New Roman"/>
+          <w:sz w:val="28"/>
+          <w:szCs w:val="28"/>
+          <w:lang w:val="uk-UA"/>
+        </w:rPr>
+      </w:pPr>
+      <w:r>
+        <w:rPr>
+          <w:rFonts w:ascii="Times New Roman" w:hAnsi="Times New Roman" w:cs="Times New Roman"/>
+          <w:sz w:val="28"/>
+          <w:szCs w:val="28"/>
+          <w:lang w:val="en-US"/>
+        </w:rPr>
+        <w:t xml:space="preserve">3. </w:t>
+      </w:r>
       <w:r>
         <w:rPr>
           <w:rFonts w:ascii="Times New Roman" w:hAnsi="Times New Roman" w:cs="Times New Roman"/>
@@ -7041,19 +6692,24 @@
     </w:p>
     <w:p>
       <w:pPr>
-        <w:pStyle w:val="a3"/>
-        <w:numPr>
-          <w:ilvl w:val="0"/>
-          <w:numId w:val="10"/>
-        </w:numPr>
-        <w:jc w:val="both"/>
-        <w:rPr>
-          <w:rFonts w:ascii="Times New Roman" w:hAnsi="Times New Roman" w:cs="Times New Roman"/>
-          <w:sz w:val="28"/>
-          <w:szCs w:val="28"/>
-          <w:lang w:val="uk-UA"/>
-        </w:rPr>
-      </w:pPr>
+        <w:ind w:firstLine="425"/>
+        <w:jc w:val="both"/>
+        <w:rPr>
+          <w:rFonts w:ascii="Times New Roman" w:hAnsi="Times New Roman" w:cs="Times New Roman"/>
+          <w:sz w:val="28"/>
+          <w:szCs w:val="28"/>
+          <w:lang w:val="uk-UA"/>
+        </w:rPr>
+      </w:pPr>
+      <w:r>
+        <w:rPr>
+          <w:rFonts w:ascii="Times New Roman" w:hAnsi="Times New Roman" w:cs="Times New Roman"/>
+          <w:sz w:val="28"/>
+          <w:szCs w:val="28"/>
+          <w:lang w:val="en-US"/>
+        </w:rPr>
+        <w:t xml:space="preserve">4. </w:t>
+      </w:r>
       <w:r>
         <w:rPr>
           <w:rFonts w:ascii="Times New Roman" w:hAnsi="Times New Roman" w:cs="Times New Roman"/>
@@ -7066,19 +6722,24 @@
     </w:p>
     <w:p>
       <w:pPr>
-        <w:pStyle w:val="a3"/>
-        <w:numPr>
-          <w:ilvl w:val="0"/>
-          <w:numId w:val="10"/>
-        </w:numPr>
-        <w:jc w:val="both"/>
-        <w:rPr>
-          <w:rFonts w:ascii="Times New Roman" w:hAnsi="Times New Roman" w:cs="Times New Roman"/>
-          <w:sz w:val="28"/>
-          <w:szCs w:val="28"/>
-          <w:lang w:val="uk-UA"/>
-        </w:rPr>
-      </w:pPr>
+        <w:ind w:firstLine="425"/>
+        <w:jc w:val="both"/>
+        <w:rPr>
+          <w:rFonts w:ascii="Times New Roman" w:hAnsi="Times New Roman" w:cs="Times New Roman"/>
+          <w:sz w:val="28"/>
+          <w:szCs w:val="28"/>
+          <w:lang w:val="uk-UA"/>
+        </w:rPr>
+      </w:pPr>
+      <w:r>
+        <w:rPr>
+          <w:rFonts w:ascii="Times New Roman" w:hAnsi="Times New Roman" w:cs="Times New Roman"/>
+          <w:sz w:val="28"/>
+          <w:szCs w:val="28"/>
+          <w:lang w:val="en-US"/>
+        </w:rPr>
+        <w:t xml:space="preserve">5. </w:t>
+      </w:r>
       <w:r>
         <w:rPr>
           <w:rFonts w:ascii="Times New Roman" w:hAnsi="Times New Roman" w:cs="Times New Roman"/>
@@ -7091,19 +6752,24 @@
     </w:p>
     <w:p>
       <w:pPr>
-        <w:pStyle w:val="a3"/>
-        <w:numPr>
-          <w:ilvl w:val="0"/>
-          <w:numId w:val="10"/>
-        </w:numPr>
-        <w:jc w:val="both"/>
-        <w:rPr>
-          <w:rFonts w:ascii="Times New Roman" w:hAnsi="Times New Roman" w:cs="Times New Roman"/>
-          <w:sz w:val="28"/>
-          <w:szCs w:val="28"/>
-          <w:lang w:val="uk-UA"/>
-        </w:rPr>
-      </w:pPr>
+        <w:ind w:firstLine="425"/>
+        <w:jc w:val="both"/>
+        <w:rPr>
+          <w:rFonts w:ascii="Times New Roman" w:hAnsi="Times New Roman" w:cs="Times New Roman"/>
+          <w:sz w:val="28"/>
+          <w:szCs w:val="28"/>
+          <w:lang w:val="uk-UA"/>
+        </w:rPr>
+      </w:pPr>
+      <w:r>
+        <w:rPr>
+          <w:rFonts w:ascii="Times New Roman" w:hAnsi="Times New Roman" w:cs="Times New Roman"/>
+          <w:sz w:val="28"/>
+          <w:szCs w:val="28"/>
+          <w:lang w:val="en-US"/>
+        </w:rPr>
+        <w:t xml:space="preserve">6. </w:t>
+      </w:r>
       <w:r>
         <w:rPr>
           <w:rFonts w:ascii="Times New Roman" w:hAnsi="Times New Roman" w:cs="Times New Roman"/>
@@ -7116,19 +6782,24 @@
     </w:p>
     <w:p>
       <w:pPr>
-        <w:pStyle w:val="a3"/>
-        <w:numPr>
-          <w:ilvl w:val="0"/>
-          <w:numId w:val="10"/>
-        </w:numPr>
-        <w:jc w:val="both"/>
-        <w:rPr>
-          <w:rFonts w:ascii="Times New Roman" w:hAnsi="Times New Roman" w:cs="Times New Roman"/>
-          <w:sz w:val="28"/>
-          <w:szCs w:val="28"/>
-          <w:lang w:val="uk-UA"/>
-        </w:rPr>
-      </w:pPr>
+        <w:ind w:firstLine="425"/>
+        <w:jc w:val="both"/>
+        <w:rPr>
+          <w:rFonts w:ascii="Times New Roman" w:hAnsi="Times New Roman" w:cs="Times New Roman"/>
+          <w:sz w:val="28"/>
+          <w:szCs w:val="28"/>
+          <w:lang w:val="uk-UA"/>
+        </w:rPr>
+      </w:pPr>
+      <w:r>
+        <w:rPr>
+          <w:rFonts w:ascii="Times New Roman" w:hAnsi="Times New Roman" w:cs="Times New Roman"/>
+          <w:sz w:val="28"/>
+          <w:szCs w:val="28"/>
+          <w:lang w:val="en-US"/>
+        </w:rPr>
+        <w:t xml:space="preserve">7. </w:t>
+      </w:r>
       <w:r>
         <w:rPr>
           <w:rFonts w:ascii="Times New Roman" w:hAnsi="Times New Roman" w:cs="Times New Roman"/>
@@ -7156,16 +6827,7 @@
           <w:szCs w:val="28"/>
           <w:lang w:val="uk-UA"/>
         </w:rPr>
-        <w:t>Усі поля, окрім дати народження та номеру телефона, текстові.</w:t>
-      </w:r>
-      <w:r>
-        <w:rPr>
-          <w:rFonts w:ascii="Times New Roman" w:hAnsi="Times New Roman" w:cs="Times New Roman"/>
-          <w:sz w:val="28"/>
-          <w:szCs w:val="28"/>
-          <w:lang w:val="uk-UA"/>
-        </w:rPr>
-        <w:t xml:space="preserve"> У текстових полях має бути не менше 2х літер і не більше 50ти. У </w:t>
+        <w:t xml:space="preserve">Усі поля, окрім дати народження та номеру телефона, текстові. У текстових полях має бути не менше 2х літер і не більше 50ти. У </w:t>
       </w:r>
       <w:r>
         <w:rPr>
@@ -7239,6 +6901,7 @@
       <w:r>
         <w:rPr>
           <w:rFonts w:ascii="Times New Roman" w:hAnsi="Times New Roman" w:cs="Times New Roman"/>
+          <w:noProof/>
           <w:sz w:val="28"/>
           <w:szCs w:val="28"/>
           <w:lang w:val="uk-UA"/>
@@ -7330,63 +6993,27 @@
           <w:szCs w:val="28"/>
           <w:lang w:val="uk-UA"/>
         </w:rPr>
-        <w:t>Вигляд сторінки “</w:t>
-      </w:r>
-      <w:r>
-        <w:rPr>
-          <w:rFonts w:ascii="Times New Roman" w:hAnsi="Times New Roman" w:cs="Times New Roman"/>
-          <w:sz w:val="28"/>
-          <w:szCs w:val="28"/>
-          <w:lang w:val="uk-UA"/>
-        </w:rPr>
-        <w:t>Додати</w:t>
-      </w:r>
-      <w:r>
-        <w:rPr>
-          <w:rFonts w:ascii="Times New Roman" w:hAnsi="Times New Roman" w:cs="Times New Roman"/>
-          <w:sz w:val="28"/>
-          <w:szCs w:val="28"/>
-          <w:lang w:val="uk-UA"/>
-        </w:rPr>
-        <w:t xml:space="preserve"> друга”</w:t>
-      </w:r>
-    </w:p>
-    <w:p>
-      <w:pPr>
-        <w:jc w:val="both"/>
-        <w:rPr>
-          <w:rFonts w:ascii="Times New Roman" w:hAnsi="Times New Roman" w:cs="Times New Roman"/>
-          <w:sz w:val="28"/>
-          <w:szCs w:val="28"/>
-          <w:lang w:val="uk-UA"/>
-        </w:rPr>
-      </w:pPr>
-      <w:r>
-        <w:rPr>
-          <w:rFonts w:ascii="Times New Roman" w:hAnsi="Times New Roman" w:cs="Times New Roman"/>
-          <w:sz w:val="28"/>
-          <w:szCs w:val="28"/>
-          <w:lang w:val="uk-UA"/>
-        </w:rPr>
-        <w:t xml:space="preserve">Якщо користувач натискає кнопку “Додати”, з’являється діалогове вікно, де він має підтвердити своє бажання додати нову людину до записної книжки. Якщо користувач підтверджує дію, </w:t>
-      </w:r>
-      <w:r>
-        <w:rPr>
-          <w:rFonts w:ascii="Times New Roman" w:hAnsi="Times New Roman" w:cs="Times New Roman"/>
-          <w:sz w:val="28"/>
-          <w:szCs w:val="28"/>
-          <w:lang w:val="uk-UA"/>
-        </w:rPr>
-        <w:t>з’являється</w:t>
-      </w:r>
-      <w:r>
-        <w:rPr>
-          <w:rFonts w:ascii="Times New Roman" w:hAnsi="Times New Roman" w:cs="Times New Roman"/>
-          <w:sz w:val="28"/>
-          <w:szCs w:val="28"/>
-          <w:lang w:val="uk-UA"/>
-        </w:rPr>
-        <w:t xml:space="preserve"> повідомлення про успішне додавання. Якщо користувач не підтверджує дію, то всі поля очищуються.</w:t>
+        <w:t>Вигляд сторінки “Додати друга”</w:t>
+      </w:r>
+    </w:p>
+    <w:p>
+      <w:pPr>
+        <w:jc w:val="both"/>
+        <w:rPr>
+          <w:rFonts w:ascii="Times New Roman" w:hAnsi="Times New Roman" w:cs="Times New Roman"/>
+          <w:sz w:val="28"/>
+          <w:szCs w:val="28"/>
+          <w:lang w:val="uk-UA"/>
+        </w:rPr>
+      </w:pPr>
+      <w:r>
+        <w:rPr>
+          <w:rFonts w:ascii="Times New Roman" w:hAnsi="Times New Roman" w:cs="Times New Roman"/>
+          <w:sz w:val="28"/>
+          <w:szCs w:val="28"/>
+          <w:lang w:val="uk-UA"/>
+        </w:rPr>
+        <w:t>Якщо користувач натискає кнопку “Додати”, з’являється діалогове вікно, де він має підтвердити своє бажання додати нову людину до записної книжки. Якщо користувач підтверджує дію, з’являється повідомлення про успішне додавання. Якщо користувач не підтверджує дію, то всі поля очищуються.</w:t>
       </w:r>
     </w:p>
     <w:sectPr>
@@ -7702,7 +7329,7 @@
       <w:lvlText w:val="%1."/>
       <w:lvlJc w:val="left"/>
       <w:pPr>
-        <w:ind w:left="720" w:hanging="360"/>
+        <w:ind w:left="785" w:hanging="360"/>
       </w:pPr>
       <w:rPr>
         <w:rFonts w:hint="default"/>

</xml_diff>